<commit_message>
Proof read, fix some typos figure numbers, etc. added a figure that showed an IR/RGB image pair.
</commit_message>
<xml_diff>
--- a/SPIE/Multimodal/A novel automated method for doing registartion and 3D reconstruction from multi-modal RGB and IR image sequences.docx
+++ b/SPIE/Multimodal/A novel automated method for doing registartion and 3D reconstruction from multi-modal RGB and IR image sequences.docx
@@ -86,7 +86,10 @@
         <w:t>In recent years, the use of multi-modal camera rigs consisting of an RGB sensor and an infrared (IR) sensor have become increasingly popular for use in surveillance and robotics applications.  The advantages of using multi-modal camera rigs include improved foreground/background segmentation, wider range of lighting conditions under which the system works, and richer information (e.g. visible light and heat signature) for target identification.  However, the traditional computer vision method of mapping pairs of images using pixel intensities or image features is often not possible with an RGB/IR image pair. We introduce a novel method to overcome the lack of common features in RGB/IR image pairs by using a variational methods optimization algorithm to map the optical flow fields</w:t>
       </w:r>
       <w:r>
-        <w:t xml:space="preserve"> computed from the different wavelength images</w:t>
+        <w:t xml:space="preserve"> computed from</w:t>
+      </w:r>
+      <w:r>
+        <w:t xml:space="preserve"> different wavelength images</w:t>
       </w:r>
       <w:r>
         <w:t xml:space="preserve">.  </w:t>
@@ -113,7 +116,13 @@
         <w:t xml:space="preserve"> correspondences similar to those found in a stereo RGB/RGB camera rig using pixel intensities or image features.  </w:t>
       </w:r>
       <w:r>
-        <w:t>In addition to aligning the two different wavelength images, t</w:t>
+        <w:t xml:space="preserve">In addition </w:t>
+      </w:r>
+      <w:r>
+        <w:t>to aligning the</w:t>
+      </w:r>
+      <w:r>
+        <w:t xml:space="preserve"> different wavelength images, t</w:t>
       </w:r>
       <w:r>
         <w:t xml:space="preserve">hese correspondences </w:t>
@@ -186,7 +195,16 @@
         <w:t xml:space="preserve"> </w:t>
       </w:r>
       <w:r>
-        <w:t>Infrared, Multi-modal, variational methods, optical flow, 3D, reconstruction, surveillance,  binocular stereo</w:t>
+        <w:t>infrared, m</w:t>
+      </w:r>
+      <w:r>
+        <w:t>ulti-modal, variational methods, optical flow, 3D</w:t>
+      </w:r>
+      <w:r>
+        <w:t>, reconstruction, surveillance,</w:t>
+      </w:r>
+      <w:r>
+        <w:t xml:space="preserve"> binocular stereo</w:t>
       </w:r>
     </w:p>
     <w:p>
@@ -274,7 +292,10 @@
         <w:ind w:firstLine="0"/>
       </w:pPr>
       <w:r>
-        <w:t xml:space="preserve">Existing correspondence finding techniques are based on matching pixel intensity values or features which are derived from pixel intensity values.  This, in turn, allows the estimation of dense disparity maps which, given the camera geometry, allows the estimation of dense depth maps.  Where image </w:t>
+        <w:t xml:space="preserve">Most </w:t>
+      </w:r>
+      <w:r>
+        <w:t xml:space="preserve">correspondence finding techniques are based on matching pixel intensity values or features which are derived from pixel intensity values.  This, in turn, allows the estimation of dense disparity maps which, given the camera geometry, allows the estimation of dense depth maps.  Where image </w:t>
       </w:r>
       <w:r>
         <w:t>alignment</w:t>
@@ -413,7 +434,21 @@
           <w:sz w:val="20"/>
           <w:szCs w:val="24"/>
         </w:rPr>
-        <w:t>Aligning images from stereo rigs consisting of cameras with multimodal sensors has been an active research area for the last decade and a half.  Initially inspired by the work done to match medical images to models</w:t>
+        <w:t xml:space="preserve">Aligning images from stereo </w:t>
+      </w:r>
+      <w:r>
+        <w:rPr>
+          <w:sz w:val="20"/>
+          <w:szCs w:val="24"/>
+        </w:rPr>
+        <w:t xml:space="preserve">camera </w:t>
+      </w:r>
+      <w:r>
+        <w:rPr>
+          <w:sz w:val="20"/>
+          <w:szCs w:val="24"/>
+        </w:rPr>
+        <w:t>rigs consisting of cameras with multimodal sensors has been an active research area for the last decade and a half.  Initially inspired by the work done to match medical images to models</w:t>
       </w:r>
       <w:r>
         <w:rPr>
@@ -545,7 +580,21 @@
           <w:sz w:val="20"/>
           <w:szCs w:val="24"/>
         </w:rPr>
-        <w:t>, traditional image alignment techniques used in stereo vision are not applicable to multimodal camera rigs because the pixel intensities can be substantially different in a visible light image vs. an IR image.  Solutions to the multimodal problem fall into two broad categories.  The first uses Mutual Information (MI).  MI was original proposed by Viola and Wells</w:t>
+        <w:t>, traditional image alignment techniques used in stereo vision are not applicable to multimodal camera rigs because the pixel intensities can be substantially different in a visible light image vs. an IR image</w:t>
+      </w:r>
+      <w:r>
+        <w:rPr>
+          <w:sz w:val="20"/>
+          <w:szCs w:val="24"/>
+        </w:rPr>
+        <w:t xml:space="preserve"> (Figure 1)</w:t>
+      </w:r>
+      <w:r>
+        <w:rPr>
+          <w:sz w:val="20"/>
+          <w:szCs w:val="24"/>
+        </w:rPr>
+        <w:t>.  Solutions to the multimodal problem fall into two broad categories.  The first uses Mutual Information (MI).  MI was original proposed by Viola and Wells</w:t>
       </w:r>
       <w:r>
         <w:rPr>
@@ -1000,137 +1049,115 @@
           <w:szCs w:val="24"/>
         </w:rPr>
       </w:pPr>
-      <w:r>
-        <w:rPr>
-          <w:sz w:val="20"/>
-          <w:szCs w:val="24"/>
-        </w:rPr>
-        <w:t>More recently, local self similarity (LSS), originally used in template matching, was proposed for use in a multimodal camera rig</w:t>
-      </w:r>
-      <w:r>
-        <w:rPr>
-          <w:sz w:val="20"/>
-          <w:szCs w:val="24"/>
-        </w:rPr>
+    </w:p>
+    <w:p>
+      <w:pPr>
+        <w:pStyle w:val="SPIEtablecaption"/>
+        <w:ind w:left="0" w:right="0"/>
+        <w:jc w:val="center"/>
+      </w:pPr>
+      <w:r>
+        <w:rPr>
+          <w:noProof/>
+        </w:rPr>
+        <w:drawing>
+          <wp:inline distT="0" distB="0" distL="0" distR="0">
+            <wp:extent cx="2743200" cy="2506345"/>
+            <wp:effectExtent l="19050" t="0" r="0" b="0"/>
+            <wp:docPr id="2" name="Picture 1" descr="IR.png"/>
+            <wp:cNvGraphicFramePr>
+              <a:graphicFrameLocks xmlns:a="http://schemas.openxmlformats.org/drawingml/2006/main" noChangeAspect="1"/>
+            </wp:cNvGraphicFramePr>
+            <a:graphic xmlns:a="http://schemas.openxmlformats.org/drawingml/2006/main">
+              <a:graphicData uri="http://schemas.openxmlformats.org/drawingml/2006/picture">
+                <pic:pic xmlns:pic="http://schemas.openxmlformats.org/drawingml/2006/picture">
+                  <pic:nvPicPr>
+                    <pic:cNvPr id="0" name="Picture 1" descr="IR.png"/>
+                    <pic:cNvPicPr>
+                      <a:picLocks noChangeAspect="1" noChangeArrowheads="1"/>
+                    </pic:cNvPicPr>
+                  </pic:nvPicPr>
+                  <pic:blipFill>
+                    <a:blip r:embed="rId8" r:link="rId9" cstate="print"/>
+                    <a:srcRect/>
+                    <a:stretch>
+                      <a:fillRect/>
+                    </a:stretch>
+                  </pic:blipFill>
+                  <pic:spPr bwMode="auto">
+                    <a:xfrm>
+                      <a:off x="0" y="0"/>
+                      <a:ext cx="2743200" cy="2506345"/>
+                    </a:xfrm>
+                    <a:prstGeom prst="rect">
+                      <a:avLst/>
+                    </a:prstGeom>
+                    <a:noFill/>
+                    <a:ln w="9525">
+                      <a:noFill/>
+                      <a:miter lim="800000"/>
+                      <a:headEnd/>
+                      <a:tailEnd/>
+                    </a:ln>
+                  </pic:spPr>
+                </pic:pic>
+              </a:graphicData>
+            </a:graphic>
+          </wp:inline>
+        </w:drawing>
+      </w:r>
+      <w:r>
         <w:t xml:space="preserve"> </w:t>
       </w:r>
       <w:r>
         <w:rPr>
-          <w:sz w:val="20"/>
-          <w:szCs w:val="24"/>
-        </w:rPr>
-        <w:fldChar w:fldCharType="begin"/>
-      </w:r>
-      <w:r>
-        <w:rPr>
-          <w:sz w:val="20"/>
-          <w:szCs w:val="24"/>
-        </w:rPr>
-        <w:instrText xml:space="preserve"> ADDIN EN.CITE &lt;EndNote&gt;&lt;Cite&gt;&lt;Author&gt;Toraby&lt;/Author&gt;&lt;Year&gt;2011&lt;/Year&gt;&lt;RecNum&gt;151&lt;/RecNum&gt;&lt;DisplayText&gt;[15]&lt;/DisplayText&gt;&lt;record&gt;&lt;rec-number&gt;151&lt;/rec-number&gt;&lt;foreign-keys&gt;&lt;key app="EN" db-id="adawp0ewfdwt06eewv75ddwxa9vs0vttxwdz" timestamp="1445526877"&gt;151&lt;/key&gt;&lt;key app="ENWeb" db-id=""&gt;0&lt;/key&gt;&lt;/foreign-keys&gt;&lt;ref-type name="Journal Article"&gt;17&lt;/ref-type&gt;&lt;contributors&gt;&lt;authors&gt;&lt;author&gt;Toraby, A&lt;/author&gt;&lt;author&gt;Bilodeau, GA&lt;/author&gt;&lt;/authors&gt;&lt;/contributors&gt;&lt;titles&gt;&lt;title&gt;Local self-similarity as a dense stereo correspondence measure for themal visible video registration&lt;/title&gt;&lt;secondary-title&gt;Computer Vision and Pattern Recognition Workshops (CVPRW), 2011 IEEE Computer Society Conference on&lt;/secondary-title&gt;&lt;/titles&gt;&lt;periodical&gt;&lt;full-title&gt;Computer Vision and Pattern Recognition Workshops (CVPRW), 2011 IEEE Computer Society Conference on&lt;/full-title&gt;&lt;/periodical&gt;&lt;pages&gt;61 - 67&lt;/pages&gt;&lt;dates&gt;&lt;year&gt;2011&lt;/year&gt;&lt;/dates&gt;&lt;urls&gt;&lt;/urls&gt;&lt;/record&gt;&lt;/Cite&gt;&lt;/EndNote&gt;</w:instrText>
-      </w:r>
-      <w:r>
-        <w:rPr>
-          <w:sz w:val="20"/>
-          <w:szCs w:val="24"/>
-        </w:rPr>
-        <w:fldChar w:fldCharType="separate"/>
-      </w:r>
-      <w:r>
-        <w:rPr>
           <w:noProof/>
-          <w:sz w:val="20"/>
-          <w:szCs w:val="24"/>
-        </w:rPr>
-        <w:t>[15]</w:t>
-      </w:r>
-      <w:r>
-        <w:rPr>
-          <w:sz w:val="20"/>
-          <w:szCs w:val="24"/>
-        </w:rPr>
-        <w:fldChar w:fldCharType="end"/>
-      </w:r>
-      <w:r>
-        <w:rPr>
-          <w:sz w:val="20"/>
-          <w:szCs w:val="24"/>
-        </w:rPr>
-        <w:t xml:space="preserve">.  Most recently </w:t>
-      </w:r>
-      <w:proofErr w:type="spellStart"/>
-      <w:r>
-        <w:rPr>
-          <w:sz w:val="20"/>
-          <w:szCs w:val="24"/>
-        </w:rPr>
-        <w:t>Yaman</w:t>
-      </w:r>
-      <w:proofErr w:type="spellEnd"/>
-      <w:r>
-        <w:rPr>
-          <w:sz w:val="20"/>
-          <w:szCs w:val="24"/>
-        </w:rPr>
-        <w:t xml:space="preserve"> and </w:t>
-      </w:r>
-      <w:proofErr w:type="spellStart"/>
-      <w:r>
-        <w:rPr>
-          <w:sz w:val="20"/>
-          <w:szCs w:val="24"/>
-        </w:rPr>
-        <w:t>Kalkan</w:t>
-      </w:r>
-      <w:proofErr w:type="spellEnd"/>
-      <w:r>
-        <w:rPr>
-          <w:sz w:val="20"/>
-          <w:szCs w:val="24"/>
-        </w:rPr>
-        <w:t xml:space="preserve"> </w:t>
-      </w:r>
-      <w:r>
-        <w:rPr>
-          <w:sz w:val="20"/>
-          <w:szCs w:val="24"/>
-        </w:rPr>
-        <w:fldChar w:fldCharType="begin"/>
-      </w:r>
-      <w:r>
-        <w:rPr>
-          <w:sz w:val="20"/>
-          <w:szCs w:val="24"/>
-        </w:rPr>
-        <w:instrText xml:space="preserve"> ADDIN EN.CITE &lt;EndNote&gt;&lt;Cite&gt;&lt;Author&gt;Yaman&lt;/Author&gt;&lt;Year&gt;2015&lt;/Year&gt;&lt;RecNum&gt;142&lt;/RecNum&gt;&lt;DisplayText&gt;[18]&lt;/DisplayText&gt;&lt;record&gt;&lt;rec-number&gt;142&lt;/rec-number&gt;&lt;foreign-keys&gt;&lt;key app="EN" db-id="adawp0ewfdwt06eewv75ddwxa9vs0vttxwdz" timestamp="1445453680"&gt;142&lt;/key&gt;&lt;key app="ENWeb" db-id=""&gt;0&lt;/key&gt;&lt;/foreign-keys&gt;&lt;ref-type name="Journal Article"&gt;17&lt;/ref-type&gt;&lt;contributors&gt;&lt;authors&gt;&lt;author&gt;Yaman, Mustafa&lt;/author&gt;&lt;author&gt;Kalkan, Sinan&lt;/author&gt;&lt;/authors&gt;&lt;/contributors&gt;&lt;titles&gt;&lt;title&gt;An iterative adaptive multi-modal stereo-vision method using mutual information&lt;/title&gt;&lt;secondary-title&gt;Journal of Visual Communication and Image Representation&lt;/secondary-title&gt;&lt;/titles&gt;&lt;periodical&gt;&lt;full-title&gt;Journal of Visual Communication and Image Representation&lt;/full-title&gt;&lt;/periodical&gt;&lt;pages&gt;115-131&lt;/pages&gt;&lt;volume&gt;26&lt;/volume&gt;&lt;dates&gt;&lt;year&gt;2015&lt;/year&gt;&lt;/dates&gt;&lt;isbn&gt;10473203&lt;/isbn&gt;&lt;urls&gt;&lt;/urls&gt;&lt;electronic-resource-num&gt;10.1016/j.jvcir.2014.11.010&lt;/electronic-resource-num&gt;&lt;/record&gt;&lt;/Cite&gt;&lt;/EndNote&gt;</w:instrText>
-      </w:r>
-      <w:r>
-        <w:rPr>
-          <w:sz w:val="20"/>
-          <w:szCs w:val="24"/>
-        </w:rPr>
-        <w:fldChar w:fldCharType="separate"/>
-      </w:r>
-      <w:r>
-        <w:rPr>
-          <w:noProof/>
-          <w:sz w:val="20"/>
-          <w:szCs w:val="24"/>
-        </w:rPr>
-        <w:t>[18]</w:t>
-      </w:r>
-      <w:r>
-        <w:rPr>
-          <w:sz w:val="20"/>
-          <w:szCs w:val="24"/>
-        </w:rPr>
-        <w:fldChar w:fldCharType="end"/>
-      </w:r>
-      <w:r>
-        <w:rPr>
-          <w:sz w:val="20"/>
-          <w:szCs w:val="24"/>
-        </w:rPr>
-        <w:t xml:space="preserve"> used MI to generate dense disparity maps from multimodal camera rigs.</w:t>
+        </w:rPr>
+        <w:drawing>
+          <wp:inline distT="0" distB="0" distL="0" distR="0">
+            <wp:extent cx="2743200" cy="2527300"/>
+            <wp:effectExtent l="19050" t="0" r="0" b="0"/>
+            <wp:docPr id="3" name="Picture 2" descr="VL.png"/>
+            <wp:cNvGraphicFramePr>
+              <a:graphicFrameLocks xmlns:a="http://schemas.openxmlformats.org/drawingml/2006/main" noChangeAspect="1"/>
+            </wp:cNvGraphicFramePr>
+            <a:graphic xmlns:a="http://schemas.openxmlformats.org/drawingml/2006/main">
+              <a:graphicData uri="http://schemas.openxmlformats.org/drawingml/2006/picture">
+                <pic:pic xmlns:pic="http://schemas.openxmlformats.org/drawingml/2006/picture">
+                  <pic:nvPicPr>
+                    <pic:cNvPr id="0" name="Picture 2" descr="VL.png"/>
+                    <pic:cNvPicPr>
+                      <a:picLocks noChangeAspect="1" noChangeArrowheads="1"/>
+                    </pic:cNvPicPr>
+                  </pic:nvPicPr>
+                  <pic:blipFill>
+                    <a:blip r:embed="rId10" r:link="rId11" cstate="print"/>
+                    <a:srcRect/>
+                    <a:stretch>
+                      <a:fillRect/>
+                    </a:stretch>
+                  </pic:blipFill>
+                  <pic:spPr bwMode="auto">
+                    <a:xfrm>
+                      <a:off x="0" y="0"/>
+                      <a:ext cx="2743200" cy="2527300"/>
+                    </a:xfrm>
+                    <a:prstGeom prst="rect">
+                      <a:avLst/>
+                    </a:prstGeom>
+                    <a:noFill/>
+                    <a:ln w="9525">
+                      <a:noFill/>
+                      <a:miter lim="800000"/>
+                      <a:headEnd/>
+                      <a:tailEnd/>
+                    </a:ln>
+                  </pic:spPr>
+                </pic:pic>
+              </a:graphicData>
+            </a:graphic>
+          </wp:inline>
+        </w:drawing>
       </w:r>
     </w:p>
     <w:p>
@@ -1144,25 +1171,13 @@
         </w:rPr>
       </w:pPr>
       <w:r>
-        <w:rPr>
-          <w:sz w:val="20"/>
-          <w:szCs w:val="24"/>
-        </w:rPr>
-        <w:t xml:space="preserve">The method we present avoids using visual similarity measures between the images from the two different sensor types by computing the optical flow fields from the two sensors and then aligning the flow fields.  This permits images with no </w:t>
-      </w:r>
-      <w:r>
-        <w:rPr>
-          <w:sz w:val="20"/>
-          <w:szCs w:val="24"/>
-        </w:rPr>
-        <w:t xml:space="preserve">visual similarity </w:t>
-      </w:r>
-      <w:r>
-        <w:rPr>
-          <w:sz w:val="20"/>
-          <w:szCs w:val="24"/>
-        </w:rPr>
-        <w:t>to be aligned as long as there is motion between the camera and the scene and the scene has enough texture to produce optical flow.</w:t>
+        <w:t xml:space="preserve">     </w:t>
+      </w:r>
+      <w:r>
+        <w:t>Figure 1.</w:t>
+      </w:r>
+      <w:r>
+        <w:t xml:space="preserve"> The left image is taken with an IR camera and the right is the same scene taken with an RGB camera.</w:t>
       </w:r>
     </w:p>
     <w:p>
@@ -1175,222 +1190,6 @@
           <w:szCs w:val="24"/>
         </w:rPr>
       </w:pPr>
-      <w:proofErr w:type="spellStart"/>
-      <w:r>
-        <w:rPr>
-          <w:sz w:val="20"/>
-          <w:szCs w:val="24"/>
-        </w:rPr>
-        <w:t>Verri</w:t>
-      </w:r>
-      <w:proofErr w:type="spellEnd"/>
-      <w:r>
-        <w:rPr>
-          <w:sz w:val="20"/>
-          <w:szCs w:val="24"/>
-        </w:rPr>
-        <w:t xml:space="preserve"> and </w:t>
-      </w:r>
-      <w:proofErr w:type="spellStart"/>
-      <w:r>
-        <w:rPr>
-          <w:sz w:val="20"/>
-          <w:szCs w:val="24"/>
-        </w:rPr>
-        <w:t>Poggio</w:t>
-      </w:r>
-      <w:proofErr w:type="spellEnd"/>
-      <w:r>
-        <w:rPr>
-          <w:sz w:val="20"/>
-          <w:szCs w:val="24"/>
-        </w:rPr>
-        <w:t xml:space="preserve"> </w:t>
-      </w:r>
-      <w:r>
-        <w:rPr>
-          <w:sz w:val="20"/>
-          <w:szCs w:val="24"/>
-        </w:rPr>
-        <w:fldChar w:fldCharType="begin"/>
-      </w:r>
-      <w:r>
-        <w:rPr>
-          <w:sz w:val="20"/>
-          <w:szCs w:val="24"/>
-        </w:rPr>
-        <w:instrText xml:space="preserve"> ADDIN EN.CITE &lt;EndNote&gt;&lt;Cite&gt;&lt;Author&gt;Verri&lt;/Author&gt;&lt;Year&gt;1989&lt;/Year&gt;&lt;RecNum&gt;134&lt;/RecNum&gt;&lt;DisplayText&gt;[16]&lt;/DisplayText&gt;&lt;record&gt;&lt;rec-number&gt;134&lt;/rec-number&gt;&lt;foreign-keys&gt;&lt;key app="EN" db-id="adawp0ewfdwt06eewv75ddwxa9vs0vttxwdz" timestamp="1441763276"&gt;134&lt;/key&gt;&lt;key app="ENWeb" db-id=""&gt;0&lt;/key&gt;&lt;/foreign-keys&gt;&lt;ref-type name="Journal Article"&gt;17&lt;/ref-type&gt;&lt;contributors&gt;&lt;authors&gt;&lt;author&gt;Verri, A&lt;/author&gt;&lt;author&gt;Poggio, T&lt;/author&gt;&lt;/authors&gt;&lt;/contributors&gt;&lt;titles&gt;&lt;title&gt;Motion Field and Optical Flow: Qualitative Properties&lt;/title&gt;&lt;secondary-title&gt;IEEE Trans. Pattern Analysis and Machine Intelligence, 11(5), pp. 490{498, May&lt;/secondary-title&gt;&lt;/titles&gt;&lt;periodical&gt;&lt;full-title&gt;IEEE Trans. Pattern Analysis and Machine Intelligence, 11(5), pp. 490{498, May&lt;/full-title&gt;&lt;/periodical&gt;&lt;dates&gt;&lt;year&gt;1989&lt;/year&gt;&lt;/dates&gt;&lt;urls&gt;&lt;/urls&gt;&lt;/record&gt;&lt;/Cite&gt;&lt;/EndNote&gt;</w:instrText>
-      </w:r>
-      <w:r>
-        <w:rPr>
-          <w:sz w:val="20"/>
-          <w:szCs w:val="24"/>
-        </w:rPr>
-        <w:fldChar w:fldCharType="separate"/>
-      </w:r>
-      <w:r>
-        <w:rPr>
-          <w:noProof/>
-          <w:sz w:val="20"/>
-          <w:szCs w:val="24"/>
-        </w:rPr>
-        <w:t>[16]</w:t>
-      </w:r>
-      <w:r>
-        <w:rPr>
-          <w:sz w:val="20"/>
-          <w:szCs w:val="24"/>
-        </w:rPr>
-        <w:fldChar w:fldCharType="end"/>
-      </w:r>
-      <w:r>
-        <w:rPr>
-          <w:sz w:val="20"/>
-          <w:szCs w:val="24"/>
-        </w:rPr>
-        <w:t xml:space="preserve"> </w:t>
-      </w:r>
-      <w:r>
-        <w:rPr>
-          <w:sz w:val="20"/>
-          <w:szCs w:val="24"/>
-        </w:rPr>
-        <w:t xml:space="preserve">have shown that in many cases optical flow is not equivalent to the motion field.  While optical flow algorithms have improved substantially since the </w:t>
-      </w:r>
-      <w:proofErr w:type="spellStart"/>
-      <w:r>
-        <w:rPr>
-          <w:sz w:val="20"/>
-          <w:szCs w:val="24"/>
-        </w:rPr>
-        <w:t>Verri</w:t>
-      </w:r>
-      <w:proofErr w:type="spellEnd"/>
-      <w:r>
-        <w:rPr>
-          <w:sz w:val="20"/>
-          <w:szCs w:val="24"/>
-        </w:rPr>
-        <w:t xml:space="preserve"> and </w:t>
-      </w:r>
-      <w:proofErr w:type="spellStart"/>
-      <w:r>
-        <w:rPr>
-          <w:sz w:val="20"/>
-          <w:szCs w:val="24"/>
-        </w:rPr>
-        <w:t>Poggio</w:t>
-      </w:r>
-      <w:proofErr w:type="spellEnd"/>
-      <w:r>
-        <w:rPr>
-          <w:sz w:val="20"/>
-          <w:szCs w:val="24"/>
-        </w:rPr>
-        <w:t xml:space="preserve"> paper (see </w:t>
-      </w:r>
-      <w:r>
-        <w:rPr>
-          <w:sz w:val="20"/>
-          <w:szCs w:val="24"/>
-        </w:rPr>
-        <w:fldChar w:fldCharType="begin"/>
-      </w:r>
-      <w:r>
-        <w:rPr>
-          <w:sz w:val="20"/>
-          <w:szCs w:val="24"/>
-        </w:rPr>
-        <w:instrText xml:space="preserve"> ADDIN EN.CITE &lt;EndNote&gt;&lt;Cite&gt;&lt;Author&gt;Scharstein&lt;/Author&gt;&lt;Year&gt;2002&lt;/Year&gt;&lt;RecNum&gt;42&lt;/RecNum&gt;&lt;DisplayText&gt;[13]&lt;/DisplayText&gt;&lt;record&gt;&lt;rec-number&gt;42&lt;/rec-number&gt;&lt;foreign-keys&gt;&lt;key app="EN" db-id="adawp0ewfdwt06eewv75ddwxa9vs0vttxwdz" timestamp="1408663177"&gt;42&lt;/key&gt;&lt;key app="ENWeb" db-id=""&gt;0&lt;/key&gt;&lt;/foreign-keys&gt;&lt;ref-type name="Journal Article"&gt;17&lt;/ref-type&gt;&lt;contributors&gt;&lt;authors&gt;&lt;author&gt;Scharstein, Daniel &lt;/author&gt;&lt;author&gt;Szeliski,  Richard &lt;/author&gt;&lt;author&gt;Zabih,  Ramin &lt;/author&gt;&lt;/authors&gt;&lt;/contributors&gt;&lt;titles&gt;&lt;title&gt;A taxonomy and evaluation of dense two frame stereo correspondence algorithms&lt;/title&gt;&lt;secondary-title&gt;International Journal of Computer Vision &lt;/secondary-title&gt;&lt;/titles&gt;&lt;periodical&gt;&lt;full-title&gt;International Journal of Computer Vision&lt;/full-title&gt;&lt;/periodical&gt;&lt;pages&gt;7-42&lt;/pages&gt;&lt;volume&gt;47&lt;/volume&gt;&lt;number&gt;1-3&lt;/number&gt;&lt;dates&gt;&lt;year&gt;2002&lt;/year&gt;&lt;/dates&gt;&lt;urls&gt;&lt;/urls&gt;&lt;/record&gt;&lt;/Cite&gt;&lt;/EndNote&gt;</w:instrText>
-      </w:r>
-      <w:r>
-        <w:rPr>
-          <w:sz w:val="20"/>
-          <w:szCs w:val="24"/>
-        </w:rPr>
-        <w:fldChar w:fldCharType="separate"/>
-      </w:r>
-      <w:r>
-        <w:rPr>
-          <w:noProof/>
-          <w:sz w:val="20"/>
-          <w:szCs w:val="24"/>
-        </w:rPr>
-        <w:t>[13]</w:t>
-      </w:r>
-      <w:r>
-        <w:rPr>
-          <w:sz w:val="20"/>
-          <w:szCs w:val="24"/>
-        </w:rPr>
-        <w:fldChar w:fldCharType="end"/>
-      </w:r>
-      <w:r>
-        <w:rPr>
-          <w:sz w:val="20"/>
-          <w:szCs w:val="24"/>
-        </w:rPr>
-        <w:t xml:space="preserve"> and </w:t>
-      </w:r>
-      <w:r>
-        <w:rPr>
-          <w:sz w:val="20"/>
-          <w:szCs w:val="24"/>
-        </w:rPr>
-        <w:fldChar w:fldCharType="begin"/>
-      </w:r>
-      <w:r>
-        <w:rPr>
-          <w:sz w:val="20"/>
-          <w:szCs w:val="24"/>
-        </w:rPr>
-        <w:instrText xml:space="preserve"> ADDIN EN.CITE &lt;EndNote&gt;&lt;Cite&gt;&lt;Author&gt;Brox&lt;/Author&gt;&lt;Year&gt;2010&lt;/Year&gt;&lt;RecNum&gt;1&lt;/RecNum&gt;&lt;DisplayText&gt;[1]&lt;/DisplayText&gt;&lt;record&gt;&lt;rec-number&gt;1&lt;/rec-number&gt;&lt;foreign-keys&gt;&lt;key app="EN" db-id="adawp0ewfdwt06eewv75ddwxa9vs0vttxwdz" timestamp="1407774506"&gt;1&lt;/key&gt;&lt;key app="ENWeb" db-id=""&gt;0&lt;/key&gt;&lt;/foreign-keys&gt;&lt;ref-type name="Journal Article"&gt;17&lt;/ref-type&gt;&lt;contributors&gt;&lt;authors&gt;&lt;author&gt;Brox, T. &lt;/author&gt;&lt;author&gt;Malik, J.&lt;/author&gt;&lt;/authors&gt;&lt;/contributors&gt;&lt;titles&gt;&lt;title&gt;Large Displacement Optical Flow Desriptor Matching in Variational Motion Estimation&lt;/title&gt;&lt;secondary-title&gt;IEEE Transactions on Pattern Analysis and Machine Intelligence&lt;/secondary-title&gt;&lt;/titles&gt;&lt;periodical&gt;&lt;full-title&gt;IEEE Transactions on Pattern Analysis and Machine Intelligence&lt;/full-title&gt;&lt;/periodical&gt;&lt;dates&gt;&lt;year&gt;2010&lt;/year&gt;&lt;/dates&gt;&lt;urls&gt;&lt;/urls&gt;&lt;/record&gt;&lt;/Cite&gt;&lt;/EndNote&gt;</w:instrText>
-      </w:r>
-      <w:r>
-        <w:rPr>
-          <w:sz w:val="20"/>
-          <w:szCs w:val="24"/>
-        </w:rPr>
-        <w:fldChar w:fldCharType="separate"/>
-      </w:r>
-      <w:r>
-        <w:rPr>
-          <w:noProof/>
-          <w:sz w:val="20"/>
-          <w:szCs w:val="24"/>
-        </w:rPr>
-        <w:t>[1]</w:t>
-      </w:r>
-      <w:r>
-        <w:rPr>
-          <w:sz w:val="20"/>
-          <w:szCs w:val="24"/>
-        </w:rPr>
-        <w:fldChar w:fldCharType="end"/>
-      </w:r>
-      <w:r>
-        <w:rPr>
-          <w:sz w:val="20"/>
-          <w:szCs w:val="24"/>
-        </w:rPr>
-        <w:t xml:space="preserve"> for summaries of the progression of optical flow algorithm development); optical flow errors caused by the aperture problem, non-</w:t>
-      </w:r>
-      <w:proofErr w:type="spellStart"/>
-      <w:r>
-        <w:rPr>
-          <w:sz w:val="20"/>
-          <w:szCs w:val="24"/>
-        </w:rPr>
-        <w:t>Lambertian</w:t>
-      </w:r>
-      <w:proofErr w:type="spellEnd"/>
-      <w:r>
-        <w:rPr>
-          <w:sz w:val="20"/>
-          <w:szCs w:val="24"/>
-        </w:rPr>
-        <w:t xml:space="preserve"> surfaces, and non-uniform changing illumination, still exist.</w:t>
-      </w:r>
     </w:p>
     <w:p>
       <w:pPr>
@@ -1407,7 +1206,132 @@
           <w:sz w:val="20"/>
           <w:szCs w:val="24"/>
         </w:rPr>
-        <w:t>For finding image correspondences, however, the optical flow fields do not need to be equivalent to the motion fields.  For example, errors caused by the aperture problem where only the motion tangential to edges is detected or errors caused by moving shadows, will be perceived by the two sensors identically and alignment is unaffected.  The primary requirement is that the optical flow computation be invariant to different light wavelengths.</w:t>
+        <w:t>More recently, local self similarity (LSS), originally used in template matching, was proposed for use in a multimodal camera rig</w:t>
+      </w:r>
+      <w:r>
+        <w:rPr>
+          <w:sz w:val="20"/>
+          <w:szCs w:val="24"/>
+        </w:rPr>
+        <w:t xml:space="preserve"> </w:t>
+      </w:r>
+      <w:r>
+        <w:rPr>
+          <w:sz w:val="20"/>
+          <w:szCs w:val="24"/>
+        </w:rPr>
+        <w:fldChar w:fldCharType="begin"/>
+      </w:r>
+      <w:r>
+        <w:rPr>
+          <w:sz w:val="20"/>
+          <w:szCs w:val="24"/>
+        </w:rPr>
+        <w:instrText xml:space="preserve"> ADDIN EN.CITE &lt;EndNote&gt;&lt;Cite&gt;&lt;Author&gt;Toraby&lt;/Author&gt;&lt;Year&gt;2011&lt;/Year&gt;&lt;RecNum&gt;151&lt;/RecNum&gt;&lt;DisplayText&gt;[15]&lt;/DisplayText&gt;&lt;record&gt;&lt;rec-number&gt;151&lt;/rec-number&gt;&lt;foreign-keys&gt;&lt;key app="EN" db-id="adawp0ewfdwt06eewv75ddwxa9vs0vttxwdz" timestamp="1445526877"&gt;151&lt;/key&gt;&lt;key app="ENWeb" db-id=""&gt;0&lt;/key&gt;&lt;/foreign-keys&gt;&lt;ref-type name="Journal Article"&gt;17&lt;/ref-type&gt;&lt;contributors&gt;&lt;authors&gt;&lt;author&gt;Toraby, A&lt;/author&gt;&lt;author&gt;Bilodeau, GA&lt;/author&gt;&lt;/authors&gt;&lt;/contributors&gt;&lt;titles&gt;&lt;title&gt;Local self-similarity as a dense stereo correspondence measure for themal visible video registration&lt;/title&gt;&lt;secondary-title&gt;Computer Vision and Pattern Recognition Workshops (CVPRW), 2011 IEEE Computer Society Conference on&lt;/secondary-title&gt;&lt;/titles&gt;&lt;periodical&gt;&lt;full-title&gt;Computer Vision and Pattern Recognition Workshops (CVPRW), 2011 IEEE Computer Society Conference on&lt;/full-title&gt;&lt;/periodical&gt;&lt;pages&gt;61 - 67&lt;/pages&gt;&lt;dates&gt;&lt;year&gt;2011&lt;/year&gt;&lt;/dates&gt;&lt;urls&gt;&lt;/urls&gt;&lt;/record&gt;&lt;/Cite&gt;&lt;/EndNote&gt;</w:instrText>
+      </w:r>
+      <w:r>
+        <w:rPr>
+          <w:sz w:val="20"/>
+          <w:szCs w:val="24"/>
+        </w:rPr>
+        <w:fldChar w:fldCharType="separate"/>
+      </w:r>
+      <w:r>
+        <w:rPr>
+          <w:noProof/>
+          <w:sz w:val="20"/>
+          <w:szCs w:val="24"/>
+        </w:rPr>
+        <w:t>[15]</w:t>
+      </w:r>
+      <w:r>
+        <w:rPr>
+          <w:sz w:val="20"/>
+          <w:szCs w:val="24"/>
+        </w:rPr>
+        <w:fldChar w:fldCharType="end"/>
+      </w:r>
+      <w:r>
+        <w:rPr>
+          <w:sz w:val="20"/>
+          <w:szCs w:val="24"/>
+        </w:rPr>
+        <w:t xml:space="preserve">.  Most recently </w:t>
+      </w:r>
+      <w:proofErr w:type="spellStart"/>
+      <w:r>
+        <w:rPr>
+          <w:sz w:val="20"/>
+          <w:szCs w:val="24"/>
+        </w:rPr>
+        <w:t>Yaman</w:t>
+      </w:r>
+      <w:proofErr w:type="spellEnd"/>
+      <w:r>
+        <w:rPr>
+          <w:sz w:val="20"/>
+          <w:szCs w:val="24"/>
+        </w:rPr>
+        <w:t xml:space="preserve"> and </w:t>
+      </w:r>
+      <w:proofErr w:type="spellStart"/>
+      <w:r>
+        <w:rPr>
+          <w:sz w:val="20"/>
+          <w:szCs w:val="24"/>
+        </w:rPr>
+        <w:t>Kalkan</w:t>
+      </w:r>
+      <w:proofErr w:type="spellEnd"/>
+      <w:r>
+        <w:rPr>
+          <w:sz w:val="20"/>
+          <w:szCs w:val="24"/>
+        </w:rPr>
+        <w:t xml:space="preserve"> </w:t>
+      </w:r>
+      <w:r>
+        <w:rPr>
+          <w:sz w:val="20"/>
+          <w:szCs w:val="24"/>
+        </w:rPr>
+        <w:fldChar w:fldCharType="begin"/>
+      </w:r>
+      <w:r>
+        <w:rPr>
+          <w:sz w:val="20"/>
+          <w:szCs w:val="24"/>
+        </w:rPr>
+        <w:instrText xml:space="preserve"> ADDIN EN.CITE &lt;EndNote&gt;&lt;Cite&gt;&lt;Author&gt;Yaman&lt;/Author&gt;&lt;Year&gt;2015&lt;/Year&gt;&lt;RecNum&gt;142&lt;/RecNum&gt;&lt;DisplayText&gt;[18]&lt;/DisplayText&gt;&lt;record&gt;&lt;rec-number&gt;142&lt;/rec-number&gt;&lt;foreign-keys&gt;&lt;key app="EN" db-id="adawp0ewfdwt06eewv75ddwxa9vs0vttxwdz" timestamp="1445453680"&gt;142&lt;/key&gt;&lt;key app="ENWeb" db-id=""&gt;0&lt;/key&gt;&lt;/foreign-keys&gt;&lt;ref-type name="Journal Article"&gt;17&lt;/ref-type&gt;&lt;contributors&gt;&lt;authors&gt;&lt;author&gt;Yaman, Mustafa&lt;/author&gt;&lt;author&gt;Kalkan, Sinan&lt;/author&gt;&lt;/authors&gt;&lt;/contributors&gt;&lt;titles&gt;&lt;title&gt;An iterative adaptive multi-modal stereo-vision method using mutual information&lt;/title&gt;&lt;secondary-title&gt;Journal of Visual Communication and Image Representation&lt;/secondary-title&gt;&lt;/titles&gt;&lt;periodical&gt;&lt;full-title&gt;Journal of Visual Communication and Image Representation&lt;/full-title&gt;&lt;/periodical&gt;&lt;pages&gt;115-131&lt;/pages&gt;&lt;volume&gt;26&lt;/volume&gt;&lt;dates&gt;&lt;year&gt;2015&lt;/year&gt;&lt;/dates&gt;&lt;isbn&gt;10473203&lt;/isbn&gt;&lt;urls&gt;&lt;/urls&gt;&lt;electronic-resource-num&gt;10.1016/j.jvcir.2014.11.010&lt;/electronic-resource-num&gt;&lt;/record&gt;&lt;/Cite&gt;&lt;/EndNote&gt;</w:instrText>
+      </w:r>
+      <w:r>
+        <w:rPr>
+          <w:sz w:val="20"/>
+          <w:szCs w:val="24"/>
+        </w:rPr>
+        <w:fldChar w:fldCharType="separate"/>
+      </w:r>
+      <w:r>
+        <w:rPr>
+          <w:noProof/>
+          <w:sz w:val="20"/>
+          <w:szCs w:val="24"/>
+        </w:rPr>
+        <w:t>[18]</w:t>
+      </w:r>
+      <w:r>
+        <w:rPr>
+          <w:sz w:val="20"/>
+          <w:szCs w:val="24"/>
+        </w:rPr>
+        <w:fldChar w:fldCharType="end"/>
+      </w:r>
+      <w:r>
+        <w:rPr>
+          <w:sz w:val="20"/>
+          <w:szCs w:val="24"/>
+        </w:rPr>
+        <w:t xml:space="preserve"> used MI to generate dense disparity maps from multimodal camera rigs.</w:t>
       </w:r>
     </w:p>
     <w:p>
@@ -1420,6 +1344,291 @@
           <w:szCs w:val="24"/>
         </w:rPr>
       </w:pPr>
+      <w:r>
+        <w:rPr>
+          <w:sz w:val="20"/>
+          <w:szCs w:val="24"/>
+        </w:rPr>
+        <w:t xml:space="preserve">The method we present avoids using visual similarity measures between the images from the two different sensor types by computing the optical flow fields from the two sensors and then aligning the flow fields.  This permits images with no </w:t>
+      </w:r>
+      <w:r>
+        <w:rPr>
+          <w:sz w:val="20"/>
+          <w:szCs w:val="24"/>
+        </w:rPr>
+        <w:t xml:space="preserve">visual similarity </w:t>
+      </w:r>
+      <w:r>
+        <w:rPr>
+          <w:sz w:val="20"/>
+          <w:szCs w:val="24"/>
+        </w:rPr>
+        <w:t>to be aligned as long as there is motion between the camera and the scene and the scene has enough texture to produce optical flow.</w:t>
+      </w:r>
+    </w:p>
+    <w:p>
+      <w:pPr>
+        <w:pStyle w:val="SPIEtablecaption"/>
+        <w:ind w:left="0" w:right="0"/>
+        <w:jc w:val="both"/>
+        <w:rPr>
+          <w:sz w:val="20"/>
+          <w:szCs w:val="24"/>
+        </w:rPr>
+      </w:pPr>
+      <w:proofErr w:type="spellStart"/>
+      <w:r>
+        <w:rPr>
+          <w:sz w:val="20"/>
+          <w:szCs w:val="24"/>
+        </w:rPr>
+        <w:t>Verri</w:t>
+      </w:r>
+      <w:proofErr w:type="spellEnd"/>
+      <w:r>
+        <w:rPr>
+          <w:sz w:val="20"/>
+          <w:szCs w:val="24"/>
+        </w:rPr>
+        <w:t xml:space="preserve"> and </w:t>
+      </w:r>
+      <w:proofErr w:type="spellStart"/>
+      <w:r>
+        <w:rPr>
+          <w:sz w:val="20"/>
+          <w:szCs w:val="24"/>
+        </w:rPr>
+        <w:t>Poggio</w:t>
+      </w:r>
+      <w:proofErr w:type="spellEnd"/>
+      <w:r>
+        <w:rPr>
+          <w:sz w:val="20"/>
+          <w:szCs w:val="24"/>
+        </w:rPr>
+        <w:t xml:space="preserve"> </w:t>
+      </w:r>
+      <w:r>
+        <w:rPr>
+          <w:sz w:val="20"/>
+          <w:szCs w:val="24"/>
+        </w:rPr>
+        <w:fldChar w:fldCharType="begin"/>
+      </w:r>
+      <w:r>
+        <w:rPr>
+          <w:sz w:val="20"/>
+          <w:szCs w:val="24"/>
+        </w:rPr>
+        <w:instrText xml:space="preserve"> ADDIN EN.CITE &lt;EndNote&gt;&lt;Cite&gt;&lt;Author&gt;Verri&lt;/Author&gt;&lt;Year&gt;1989&lt;/Year&gt;&lt;RecNum&gt;134&lt;/RecNum&gt;&lt;DisplayText&gt;[16]&lt;/DisplayText&gt;&lt;record&gt;&lt;rec-number&gt;134&lt;/rec-number&gt;&lt;foreign-keys&gt;&lt;key app="EN" db-id="adawp0ewfdwt06eewv75ddwxa9vs0vttxwdz" timestamp="1441763276"&gt;134&lt;/key&gt;&lt;key app="ENWeb" db-id=""&gt;0&lt;/key&gt;&lt;/foreign-keys&gt;&lt;ref-type name="Journal Article"&gt;17&lt;/ref-type&gt;&lt;contributors&gt;&lt;authors&gt;&lt;author&gt;Verri, A&lt;/author&gt;&lt;author&gt;Poggio, T&lt;/author&gt;&lt;/authors&gt;&lt;/contributors&gt;&lt;titles&gt;&lt;title&gt;Motion Field and Optical Flow: Qualitative Properties&lt;/title&gt;&lt;secondary-title&gt;IEEE Trans. Pattern Analysis and Machine Intelligence, 11(5), pp. 490{498, May&lt;/secondary-title&gt;&lt;/titles&gt;&lt;periodical&gt;&lt;full-title&gt;IEEE Trans. Pattern Analysis and Machine Intelligence, 11(5), pp. 490{498, May&lt;/full-title&gt;&lt;/periodical&gt;&lt;dates&gt;&lt;year&gt;1989&lt;/year&gt;&lt;/dates&gt;&lt;urls&gt;&lt;/urls&gt;&lt;/record&gt;&lt;/Cite&gt;&lt;/EndNote&gt;</w:instrText>
+      </w:r>
+      <w:r>
+        <w:rPr>
+          <w:sz w:val="20"/>
+          <w:szCs w:val="24"/>
+        </w:rPr>
+        <w:fldChar w:fldCharType="separate"/>
+      </w:r>
+      <w:r>
+        <w:rPr>
+          <w:noProof/>
+          <w:sz w:val="20"/>
+          <w:szCs w:val="24"/>
+        </w:rPr>
+        <w:t>[16]</w:t>
+      </w:r>
+      <w:r>
+        <w:rPr>
+          <w:sz w:val="20"/>
+          <w:szCs w:val="24"/>
+        </w:rPr>
+        <w:fldChar w:fldCharType="end"/>
+      </w:r>
+      <w:r>
+        <w:rPr>
+          <w:sz w:val="20"/>
+          <w:szCs w:val="24"/>
+        </w:rPr>
+        <w:t xml:space="preserve"> </w:t>
+      </w:r>
+      <w:r>
+        <w:rPr>
+          <w:sz w:val="20"/>
+          <w:szCs w:val="24"/>
+        </w:rPr>
+        <w:t xml:space="preserve">have shown that in many cases optical flow is not equivalent to the motion field.  While optical flow algorithms have improved substantially since the </w:t>
+      </w:r>
+      <w:proofErr w:type="spellStart"/>
+      <w:r>
+        <w:rPr>
+          <w:sz w:val="20"/>
+          <w:szCs w:val="24"/>
+        </w:rPr>
+        <w:t>Verri</w:t>
+      </w:r>
+      <w:proofErr w:type="spellEnd"/>
+      <w:r>
+        <w:rPr>
+          <w:sz w:val="20"/>
+          <w:szCs w:val="24"/>
+        </w:rPr>
+        <w:t xml:space="preserve"> and </w:t>
+      </w:r>
+      <w:proofErr w:type="spellStart"/>
+      <w:r>
+        <w:rPr>
+          <w:sz w:val="20"/>
+          <w:szCs w:val="24"/>
+        </w:rPr>
+        <w:t>Poggio</w:t>
+      </w:r>
+      <w:proofErr w:type="spellEnd"/>
+      <w:r>
+        <w:rPr>
+          <w:sz w:val="20"/>
+          <w:szCs w:val="24"/>
+        </w:rPr>
+        <w:t xml:space="preserve"> paper (see </w:t>
+      </w:r>
+      <w:r>
+        <w:rPr>
+          <w:sz w:val="20"/>
+          <w:szCs w:val="24"/>
+        </w:rPr>
+        <w:fldChar w:fldCharType="begin"/>
+      </w:r>
+      <w:r>
+        <w:rPr>
+          <w:sz w:val="20"/>
+          <w:szCs w:val="24"/>
+        </w:rPr>
+        <w:instrText xml:space="preserve"> ADDIN EN.CITE &lt;EndNote&gt;&lt;Cite&gt;&lt;Author&gt;Scharstein&lt;/Author&gt;&lt;Year&gt;2002&lt;/Year&gt;&lt;RecNum&gt;42&lt;/RecNum&gt;&lt;DisplayText&gt;[13]&lt;/DisplayText&gt;&lt;record&gt;&lt;rec-number&gt;42&lt;/rec-number&gt;&lt;foreign-keys&gt;&lt;key app="EN" db-id="adawp0ewfdwt06eewv75ddwxa9vs0vttxwdz" timestamp="1408663177"&gt;42&lt;/key&gt;&lt;key app="ENWeb" db-id=""&gt;0&lt;/key&gt;&lt;/foreign-keys&gt;&lt;ref-type name="Journal Article"&gt;17&lt;/ref-type&gt;&lt;contributors&gt;&lt;authors&gt;&lt;author&gt;Scharstein, Daniel &lt;/author&gt;&lt;author&gt;Szeliski,  Richard &lt;/author&gt;&lt;author&gt;Zabih,  Ramin &lt;/author&gt;&lt;/authors&gt;&lt;/contributors&gt;&lt;titles&gt;&lt;title&gt;A taxonomy and evaluation of dense two frame stereo correspondence algorithms&lt;/title&gt;&lt;secondary-title&gt;International Journal of Computer Vision &lt;/secondary-title&gt;&lt;/titles&gt;&lt;periodical&gt;&lt;full-title&gt;International Journal of Computer Vision&lt;/full-title&gt;&lt;/periodical&gt;&lt;pages&gt;7-42&lt;/pages&gt;&lt;volume&gt;47&lt;/volume&gt;&lt;number&gt;1-3&lt;/number&gt;&lt;dates&gt;&lt;year&gt;2002&lt;/year&gt;&lt;/dates&gt;&lt;urls&gt;&lt;/urls&gt;&lt;/record&gt;&lt;/Cite&gt;&lt;/EndNote&gt;</w:instrText>
+      </w:r>
+      <w:r>
+        <w:rPr>
+          <w:sz w:val="20"/>
+          <w:szCs w:val="24"/>
+        </w:rPr>
+        <w:fldChar w:fldCharType="separate"/>
+      </w:r>
+      <w:r>
+        <w:rPr>
+          <w:noProof/>
+          <w:sz w:val="20"/>
+          <w:szCs w:val="24"/>
+        </w:rPr>
+        <w:t>[13]</w:t>
+      </w:r>
+      <w:r>
+        <w:rPr>
+          <w:sz w:val="20"/>
+          <w:szCs w:val="24"/>
+        </w:rPr>
+        <w:fldChar w:fldCharType="end"/>
+      </w:r>
+      <w:r>
+        <w:rPr>
+          <w:sz w:val="20"/>
+          <w:szCs w:val="24"/>
+        </w:rPr>
+        <w:t xml:space="preserve"> and </w:t>
+      </w:r>
+      <w:r>
+        <w:rPr>
+          <w:sz w:val="20"/>
+          <w:szCs w:val="24"/>
+        </w:rPr>
+        <w:fldChar w:fldCharType="begin"/>
+      </w:r>
+      <w:r>
+        <w:rPr>
+          <w:sz w:val="20"/>
+          <w:szCs w:val="24"/>
+        </w:rPr>
+        <w:instrText xml:space="preserve"> ADDIN EN.CITE &lt;EndNote&gt;&lt;Cite&gt;&lt;Author&gt;Brox&lt;/Author&gt;&lt;Year&gt;2010&lt;/Year&gt;&lt;RecNum&gt;1&lt;/RecNum&gt;&lt;DisplayText&gt;[1]&lt;/DisplayText&gt;&lt;record&gt;&lt;rec-number&gt;1&lt;/rec-number&gt;&lt;foreign-keys&gt;&lt;key app="EN" db-id="adawp0ewfdwt06eewv75ddwxa9vs0vttxwdz" timestamp="1407774506"&gt;1&lt;/key&gt;&lt;key app="ENWeb" db-id=""&gt;0&lt;/key&gt;&lt;/foreign-keys&gt;&lt;ref-type name="Journal Article"&gt;17&lt;/ref-type&gt;&lt;contributors&gt;&lt;authors&gt;&lt;author&gt;Brox, T. &lt;/author&gt;&lt;author&gt;Malik, J.&lt;/author&gt;&lt;/authors&gt;&lt;/contributors&gt;&lt;titles&gt;&lt;title&gt;Large Displacement Optical Flow Desriptor Matching in Variational Motion Estimation&lt;/title&gt;&lt;secondary-title&gt;IEEE Transactions on Pattern Analysis and Machine Intelligence&lt;/secondary-title&gt;&lt;/titles&gt;&lt;periodical&gt;&lt;full-title&gt;IEEE Transactions on Pattern Analysis and Machine Intelligence&lt;/full-title&gt;&lt;/periodical&gt;&lt;dates&gt;&lt;year&gt;2010&lt;/year&gt;&lt;/dates&gt;&lt;urls&gt;&lt;/urls&gt;&lt;/record&gt;&lt;/Cite&gt;&lt;/EndNote&gt;</w:instrText>
+      </w:r>
+      <w:r>
+        <w:rPr>
+          <w:sz w:val="20"/>
+          <w:szCs w:val="24"/>
+        </w:rPr>
+        <w:fldChar w:fldCharType="separate"/>
+      </w:r>
+      <w:r>
+        <w:rPr>
+          <w:noProof/>
+          <w:sz w:val="20"/>
+          <w:szCs w:val="24"/>
+        </w:rPr>
+        <w:t>[1]</w:t>
+      </w:r>
+      <w:r>
+        <w:rPr>
+          <w:sz w:val="20"/>
+          <w:szCs w:val="24"/>
+        </w:rPr>
+        <w:fldChar w:fldCharType="end"/>
+      </w:r>
+      <w:r>
+        <w:rPr>
+          <w:sz w:val="20"/>
+          <w:szCs w:val="24"/>
+        </w:rPr>
+        <w:t xml:space="preserve"> for summaries of the progression of optical flow algorithm development); optical flow errors caused by the aperture problem, non-</w:t>
+      </w:r>
+      <w:proofErr w:type="spellStart"/>
+      <w:r>
+        <w:rPr>
+          <w:sz w:val="20"/>
+          <w:szCs w:val="24"/>
+        </w:rPr>
+        <w:t>Lambertian</w:t>
+      </w:r>
+      <w:proofErr w:type="spellEnd"/>
+      <w:r>
+        <w:rPr>
+          <w:sz w:val="20"/>
+          <w:szCs w:val="24"/>
+        </w:rPr>
+        <w:t xml:space="preserve"> surfaces, and non-uniform changing illumination, still exist.</w:t>
+      </w:r>
+    </w:p>
+    <w:p>
+      <w:pPr>
+        <w:pStyle w:val="SPIEtablecaption"/>
+        <w:ind w:left="0" w:right="0"/>
+        <w:jc w:val="both"/>
+        <w:rPr>
+          <w:sz w:val="20"/>
+          <w:szCs w:val="24"/>
+        </w:rPr>
+      </w:pPr>
+      <w:r>
+        <w:rPr>
+          <w:sz w:val="20"/>
+          <w:szCs w:val="24"/>
+        </w:rPr>
+        <w:t xml:space="preserve">For finding image correspondences, however, the optical flow fields do not need to be equivalent to the motion fields.  For example, errors caused by the aperture problem where only the motion tangential to edges is detected or errors </w:t>
+      </w:r>
+      <w:r>
+        <w:rPr>
+          <w:sz w:val="20"/>
+          <w:szCs w:val="24"/>
+        </w:rPr>
+        <w:lastRenderedPageBreak/>
+        <w:t>caused by moving shadows, will be perceived by the two sensors identically and alignment is unaffected.  The primary requirement is that the optical flow computation be invariant to different light wavelengths.</w:t>
+      </w:r>
+    </w:p>
+    <w:p>
+      <w:pPr>
+        <w:pStyle w:val="SPIEtablecaption"/>
+        <w:ind w:left="0" w:right="0"/>
+        <w:jc w:val="both"/>
+        <w:rPr>
+          <w:sz w:val="20"/>
+          <w:szCs w:val="24"/>
+        </w:rPr>
+      </w:pPr>
     </w:p>
     <w:p>
       <w:pPr>
@@ -1436,7 +1645,10 @@
         <w:ind w:firstLine="0"/>
       </w:pPr>
       <w:r>
-        <w:t>Referring to Figure 1, let</w:t>
+        <w:t>Referring to Figure 2</w:t>
+      </w:r>
+      <w:r>
+        <w:t>, let</w:t>
       </w:r>
       <w:r>
         <w:t xml:space="preserve">  </w:t>
@@ -2566,6 +2778,12 @@
         <w:t xml:space="preserve"> the distance from the optical axis to a point in the scene and </w:t>
       </w:r>
       <m:oMath>
+        <m:r>
+          <w:rPr>
+            <w:rFonts w:ascii="Cambria Math" w:hAnsi="Cambria Math"/>
+          </w:rPr>
+          <m:t>∆</m:t>
+        </m:r>
         <m:acc>
           <m:accPr>
             <m:chr m:val="̅"/>
@@ -2581,7 +2799,7 @@
               <w:rPr>
                 <w:rFonts w:ascii="Cambria Math" w:hAnsi="Cambria Math" w:cs="Arial"/>
               </w:rPr>
-              <m:t>∆X</m:t>
+              <m:t>X</m:t>
             </m:r>
           </m:e>
         </m:acc>
@@ -3667,12 +3885,12 @@
         <w:keepNext/>
         <w:spacing w:after="120"/>
         <w:ind w:firstLine="0"/>
+        <w:jc w:val="center"/>
       </w:pPr>
       <w:r>
         <w:rPr>
           <w:noProof/>
         </w:rPr>
-        <w:lastRenderedPageBreak/>
         <w:drawing>
           <wp:inline distT="0" distB="0" distL="0" distR="0">
             <wp:extent cx="5486400" cy="2692400"/>
@@ -3689,7 +3907,7 @@
                     <pic:cNvPicPr/>
                   </pic:nvPicPr>
                   <pic:blipFill>
-                    <a:blip r:embed="rId8" cstate="print"/>
+                    <a:blip r:embed="rId12" cstate="print"/>
                     <a:stretch>
                       <a:fillRect/>
                     </a:stretch>
@@ -3743,7 +3961,7 @@
           <w:sz w:val="18"/>
           <w:szCs w:val="18"/>
         </w:rPr>
-        <w:fldChar w:fldCharType="begin"/>
+        <w:t>2.</w:t>
       </w:r>
       <w:r>
         <w:rPr>
@@ -3751,40 +3969,7 @@
           <w:sz w:val="18"/>
           <w:szCs w:val="18"/>
         </w:rPr>
-        <w:instrText xml:space="preserve"> SEQ Figure \* ARABIC </w:instrText>
-      </w:r>
-      <w:r>
-        <w:rPr>
-          <w:b w:val="0"/>
-          <w:sz w:val="18"/>
-          <w:szCs w:val="18"/>
-        </w:rPr>
-        <w:fldChar w:fldCharType="separate"/>
-      </w:r>
-      <w:r>
-        <w:rPr>
-          <w:b w:val="0"/>
-          <w:noProof/>
-          <w:sz w:val="18"/>
-          <w:szCs w:val="18"/>
-        </w:rPr>
-        <w:t>1</w:t>
-      </w:r>
-      <w:r>
-        <w:rPr>
-          <w:b w:val="0"/>
-          <w:sz w:val="18"/>
-          <w:szCs w:val="18"/>
-        </w:rPr>
-        <w:fldChar w:fldCharType="end"/>
-      </w:r>
-      <w:r>
-        <w:rPr>
-          <w:b w:val="0"/>
-          <w:sz w:val="18"/>
-          <w:szCs w:val="18"/>
-        </w:rPr>
-        <w:t>: Binocular stereo camera rig geometry.</w:t>
+        <w:t xml:space="preserve"> Binocular stereo camera rig geometry.</w:t>
       </w:r>
     </w:p>
     <w:p>
@@ -4686,6 +4871,7 @@
             <w:sz w:val="20"/>
             <w:szCs w:val="20"/>
           </w:rPr>
+          <w:lastRenderedPageBreak/>
           <m:t>p</m:t>
         </m:r>
         <m:d>
@@ -4962,7 +5148,7 @@
           <w:sz w:val="20"/>
           <w:szCs w:val="20"/>
         </w:rPr>
-        <w:t xml:space="preserve"> to Figure 2</w:t>
+        <w:t xml:space="preserve"> to Figure 3</w:t>
       </w:r>
       <w:r>
         <w:rPr>
@@ -5102,7 +5288,21 @@
           <w:sz w:val="20"/>
           <w:szCs w:val="20"/>
         </w:rPr>
-        <w:t xml:space="preserve"> parallax and can be solved for directly from the camera geometrically.</w:t>
+        <w:t xml:space="preserve"> parallax and can be solved for direc</w:t>
+      </w:r>
+      <w:r>
+        <w:rPr>
+          <w:sz w:val="20"/>
+          <w:szCs w:val="20"/>
+        </w:rPr>
+        <w:t>tly from the camera geometr</w:t>
+      </w:r>
+      <w:r>
+        <w:rPr>
+          <w:sz w:val="20"/>
+          <w:szCs w:val="20"/>
+        </w:rPr>
+        <w:t>y.</w:t>
       </w:r>
     </w:p>
     <w:p>
@@ -5980,7 +6180,6 @@
           <w:sz w:val="20"/>
           <w:szCs w:val="20"/>
         </w:rPr>
-        <w:lastRenderedPageBreak/>
         <w:drawing>
           <wp:inline distT="0" distB="0" distL="0" distR="0">
             <wp:extent cx="2399168" cy="2344847"/>
@@ -5997,7 +6196,7 @@
                     <pic:cNvPicPr/>
                   </pic:nvPicPr>
                   <pic:blipFill>
-                    <a:blip r:embed="rId9" cstate="print"/>
+                    <a:blip r:embed="rId13" cstate="print"/>
                     <a:srcRect l="60269" t="51351" b="19353"/>
                     <a:stretch>
                       <a:fillRect/>
@@ -6042,40 +6241,7 @@
           <w:sz w:val="18"/>
           <w:szCs w:val="18"/>
         </w:rPr>
-        <w:fldChar w:fldCharType="begin"/>
-      </w:r>
-      <w:r>
-        <w:rPr>
-          <w:b w:val="0"/>
-          <w:sz w:val="18"/>
-          <w:szCs w:val="18"/>
-        </w:rPr>
-        <w:instrText xml:space="preserve"> SEQ Figure \* ARABIC </w:instrText>
-      </w:r>
-      <w:r>
-        <w:rPr>
-          <w:b w:val="0"/>
-          <w:sz w:val="18"/>
-          <w:szCs w:val="18"/>
-        </w:rPr>
-        <w:fldChar w:fldCharType="separate"/>
-      </w:r>
-      <w:r>
-        <w:rPr>
-          <w:b w:val="0"/>
-          <w:noProof/>
-          <w:sz w:val="18"/>
-          <w:szCs w:val="18"/>
-        </w:rPr>
-        <w:t>2</w:t>
-      </w:r>
-      <w:r>
-        <w:rPr>
-          <w:b w:val="0"/>
-          <w:sz w:val="18"/>
-          <w:szCs w:val="18"/>
-        </w:rPr>
-        <w:fldChar w:fldCharType="end"/>
+        <w:t>3.</w:t>
       </w:r>
       <w:r>
         <w:rPr>
@@ -6167,7 +6333,7 @@
         <w:t xml:space="preserve">with </w:t>
       </w:r>
       <w:r>
-        <w:t>respect to z</w:t>
+        <w:t>respect to Z</w:t>
       </w:r>
       <w:r>
         <w:t xml:space="preserve"> and setting to 0:</w:t>
@@ -7053,6 +7219,7 @@
         <w:ind w:firstLine="0"/>
       </w:pPr>
       <w:r>
+        <w:lastRenderedPageBreak/>
         <w:t xml:space="preserve">We reduce the problem to a 1D optimization problem by observing that the solutions for the stereo camera rig lie on horizontal epipolar lines.  </w:t>
       </w:r>
       <w:r>
@@ -7172,13 +7339,7 @@
         <w:t xml:space="preserve">use images that </w:t>
       </w:r>
       <w:r>
-        <w:t>only consist</w:t>
-      </w:r>
-      <w:r>
-        <w:t>s</w:t>
-      </w:r>
-      <w:r>
-        <w:t xml:space="preserve"> of </w:t>
+        <w:t xml:space="preserve">only consist of </w:t>
       </w:r>
       <m:oMath>
         <m:r>
@@ -7297,11 +7458,7 @@
         <w:t xml:space="preserve"> algorithms</w:t>
       </w:r>
       <w:r>
-        <w:t xml:space="preserve"> produces sub-pixel flow values, the new Z </w:t>
-      </w:r>
-      <w:r>
-        <w:lastRenderedPageBreak/>
-        <w:t xml:space="preserve">values are rarely on integer pixel locations.  This requires </w:t>
+        <w:t xml:space="preserve"> produces sub-pixel flow values, the new Z values are rarely on integer pixel locations.  This requires </w:t>
       </w:r>
       <w:proofErr w:type="spellStart"/>
       <w:r>
@@ -7741,7 +7898,10 @@
         </w:numPr>
       </w:pPr>
       <w:r>
-        <w:t>Update Z estimate along epipolar line by updating the previous value of Z using (8)</w:t>
+        <w:t>Update Z estimate along epipolar line by updating t</w:t>
+      </w:r>
+      <w:r>
+        <w:t>he previous value of Z</w:t>
       </w:r>
     </w:p>
     <w:p>
@@ -7797,6 +7957,7 @@
         <w:pStyle w:val="Heading1"/>
       </w:pPr>
       <w:r>
+        <w:lastRenderedPageBreak/>
         <w:t>Experiment</w:t>
       </w:r>
       <w:r>
@@ -7958,6 +8119,9 @@
         <w:t xml:space="preserve">For the synthetic optical flow fields we defined the geometry of a 3D scene and project the 3D motion of that scene onto a virtual image plane via an ideal pinhole camera model.  This results in a simulated optical flow field that is </w:t>
       </w:r>
       <w:r>
+        <w:t xml:space="preserve">identical to </w:t>
+      </w:r>
+      <w:r>
         <w:t xml:space="preserve">the </w:t>
       </w:r>
       <w:r>
@@ -8006,11 +8170,7 @@
         <w:ind w:firstLine="0"/>
       </w:pPr>
       <w:r>
-        <w:t xml:space="preserve">For our synthetic flow images we created a scene geometry that ranges from 10 m to 20 m from the camera center.  f = </w:t>
-      </w:r>
-      <w:r>
-        <w:lastRenderedPageBreak/>
-        <w:t xml:space="preserve">4.0 mm, the cameras have .006 mm square pixels, velocity in the XY plane was varied from 0.5 m/s to 3.5 m/s and velocity along the Z-axis ranged from 2.5 m/s toward the camera to 2.5 m/s away from the camera.  The camera frame rate was set to 30 fps.  </w:t>
+        <w:t xml:space="preserve">For our synthetic flow images we created a scene geometry that ranges from 10 m to 20 m from the camera center.  f = 4.0 mm, the cameras have .006 mm square pixels, velocity in the XY plane was varied from 0.5 m/s to 3.5 m/s and velocity along the Z-axis ranged from 2.5 m/s toward the camera to 2.5 m/s away from the camera.  The camera frame rate was set to 30 fps.  </w:t>
       </w:r>
       <w:r>
         <w:t xml:space="preserve">We set </w:t>
@@ -8105,7 +8265,7 @@
         <w:ind w:firstLine="0"/>
       </w:pPr>
       <w:r>
-        <w:t>Figures 3 and 4</w:t>
+        <w:t>Figures 4 and 5</w:t>
       </w:r>
       <w:r>
         <w:t xml:space="preserve"> show the result</w:t>
@@ -8142,7 +8302,7 @@
           <w:sz w:val="20"/>
           <w:szCs w:val="20"/>
         </w:rPr>
-        <w:t xml:space="preserve"> 5 and 6</w:t>
+        <w:t xml:space="preserve"> 6 and 7</w:t>
       </w:r>
       <w:r>
         <w:rPr>
@@ -8209,7 +8369,7 @@
                     </pic:cNvPicPr>
                   </pic:nvPicPr>
                   <pic:blipFill>
-                    <a:blip r:embed="rId10" cstate="print"/>
+                    <a:blip r:embed="rId14" cstate="print"/>
                     <a:stretch>
                       <a:fillRect/>
                     </a:stretch>
@@ -8266,7 +8426,7 @@
           <w:sz w:val="18"/>
           <w:szCs w:val="18"/>
         </w:rPr>
-        <w:fldChar w:fldCharType="begin"/>
+        <w:t>4</w:t>
       </w:r>
       <w:r>
         <w:rPr>
@@ -8274,32 +8434,7 @@
           <w:sz w:val="18"/>
           <w:szCs w:val="18"/>
         </w:rPr>
-        <w:instrText xml:space="preserve"> SEQ Figure \* ARABIC </w:instrText>
-      </w:r>
-      <w:r>
-        <w:rPr>
-          <w:b w:val="0"/>
-          <w:sz w:val="18"/>
-          <w:szCs w:val="18"/>
-        </w:rPr>
-        <w:fldChar w:fldCharType="separate"/>
-      </w:r>
-      <w:r>
-        <w:rPr>
-          <w:b w:val="0"/>
-          <w:noProof/>
-          <w:sz w:val="18"/>
-          <w:szCs w:val="18"/>
-        </w:rPr>
-        <w:t>3</w:t>
-      </w:r>
-      <w:r>
-        <w:rPr>
-          <w:b w:val="0"/>
-          <w:sz w:val="18"/>
-          <w:szCs w:val="18"/>
-        </w:rPr>
-        <w:fldChar w:fldCharType="end"/>
+        <w:t>.</w:t>
       </w:r>
       <w:r>
         <w:rPr>
@@ -8359,622 +8494,6 @@
                 <pic:pic xmlns:pic="http://schemas.openxmlformats.org/drawingml/2006/picture">
                   <pic:nvPicPr>
                     <pic:cNvPr id="0" name="Picture 10"/>
-                    <pic:cNvPicPr>
-                      <a:picLocks noChangeAspect="1" noChangeArrowheads="1"/>
-                    </pic:cNvPicPr>
-                  </pic:nvPicPr>
-                  <pic:blipFill>
-                    <a:blip r:embed="rId11" cstate="print"/>
-                    <a:stretch>
-                      <a:fillRect/>
-                    </a:stretch>
-                  </pic:blipFill>
-                  <pic:spPr bwMode="auto">
-                    <a:xfrm>
-                      <a:off x="0" y="0"/>
-                      <a:ext cx="3556000" cy="2667000"/>
-                    </a:xfrm>
-                    <a:prstGeom prst="rect">
-                      <a:avLst/>
-                    </a:prstGeom>
-                    <a:noFill/>
-                    <a:ln>
-                      <a:noFill/>
-                    </a:ln>
-                  </pic:spPr>
-                </pic:pic>
-              </a:graphicData>
-            </a:graphic>
-          </wp:inline>
-        </w:drawing>
-      </w:r>
-    </w:p>
-    <w:p>
-      <w:pPr>
-        <w:pStyle w:val="Caption"/>
-        <w:rPr>
-          <w:b w:val="0"/>
-          <w:sz w:val="18"/>
-          <w:szCs w:val="18"/>
-        </w:rPr>
-      </w:pPr>
-      <w:r>
-        <w:rPr>
-          <w:b w:val="0"/>
-          <w:sz w:val="18"/>
-          <w:szCs w:val="18"/>
-        </w:rPr>
-        <w:t xml:space="preserve">Figure </w:t>
-      </w:r>
-      <w:r>
-        <w:rPr>
-          <w:b w:val="0"/>
-          <w:sz w:val="18"/>
-          <w:szCs w:val="18"/>
-        </w:rPr>
-        <w:fldChar w:fldCharType="begin"/>
-      </w:r>
-      <w:r>
-        <w:rPr>
-          <w:b w:val="0"/>
-          <w:sz w:val="18"/>
-          <w:szCs w:val="18"/>
-        </w:rPr>
-        <w:instrText xml:space="preserve"> SEQ Figure \* ARABIC </w:instrText>
-      </w:r>
-      <w:r>
-        <w:rPr>
-          <w:b w:val="0"/>
-          <w:sz w:val="18"/>
-          <w:szCs w:val="18"/>
-        </w:rPr>
-        <w:fldChar w:fldCharType="separate"/>
-      </w:r>
-      <w:r>
-        <w:rPr>
-          <w:b w:val="0"/>
-          <w:noProof/>
-          <w:sz w:val="18"/>
-          <w:szCs w:val="18"/>
-        </w:rPr>
-        <w:t>4</w:t>
-      </w:r>
-      <w:r>
-        <w:rPr>
-          <w:b w:val="0"/>
-          <w:sz w:val="18"/>
-          <w:szCs w:val="18"/>
-        </w:rPr>
-        <w:fldChar w:fldCharType="end"/>
-      </w:r>
-      <w:r>
-        <w:rPr>
-          <w:b w:val="0"/>
-          <w:sz w:val="18"/>
-          <w:szCs w:val="18"/>
-        </w:rPr>
-        <w:t xml:space="preserve">.  RMS disparity error, </w:t>
-      </w:r>
-      <w:r>
-        <w:rPr>
-          <w:b w:val="0"/>
-          <w:sz w:val="18"/>
-          <w:szCs w:val="18"/>
-        </w:rPr>
-        <w:t>synthetic flow field, no occlusions.</w:t>
-      </w:r>
-    </w:p>
-    <w:p/>
-    <w:p/>
-    <w:p>
-      <w:pPr>
-        <w:keepNext/>
-        <w:tabs>
-          <w:tab w:val="center" w:pos="4853"/>
-        </w:tabs>
-      </w:pPr>
-      <w:r>
-        <w:lastRenderedPageBreak/>
-        <w:tab/>
-      </w:r>
-      <w:r>
-        <w:rPr>
-          <w:noProof/>
-        </w:rPr>
-        <w:drawing>
-          <wp:inline distT="0" distB="0" distL="0" distR="0">
-            <wp:extent cx="3556000" cy="2667000"/>
-            <wp:effectExtent l="19050" t="0" r="6350" b="0"/>
-            <wp:docPr id="11" name="Picture 271"/>
-            <wp:cNvGraphicFramePr>
-              <a:graphicFrameLocks xmlns:a="http://schemas.openxmlformats.org/drawingml/2006/main" noChangeAspect="1"/>
-            </wp:cNvGraphicFramePr>
-            <a:graphic xmlns:a="http://schemas.openxmlformats.org/drawingml/2006/main">
-              <a:graphicData uri="http://schemas.openxmlformats.org/drawingml/2006/picture">
-                <pic:pic xmlns:pic="http://schemas.openxmlformats.org/drawingml/2006/picture">
-                  <pic:nvPicPr>
-                    <pic:cNvPr id="0" name="Picture 271"/>
-                    <pic:cNvPicPr>
-                      <a:picLocks noChangeAspect="1" noChangeArrowheads="1"/>
-                    </pic:cNvPicPr>
-                  </pic:nvPicPr>
-                  <pic:blipFill>
-                    <a:blip r:embed="rId12" cstate="print"/>
-                    <a:stretch>
-                      <a:fillRect/>
-                    </a:stretch>
-                  </pic:blipFill>
-                  <pic:spPr bwMode="auto">
-                    <a:xfrm>
-                      <a:off x="0" y="0"/>
-                      <a:ext cx="3556000" cy="2667000"/>
-                    </a:xfrm>
-                    <a:prstGeom prst="rect">
-                      <a:avLst/>
-                    </a:prstGeom>
-                    <a:noFill/>
-                    <a:ln>
-                      <a:noFill/>
-                    </a:ln>
-                  </pic:spPr>
-                </pic:pic>
-              </a:graphicData>
-            </a:graphic>
-          </wp:inline>
-        </w:drawing>
-      </w:r>
-    </w:p>
-    <w:p>
-      <w:pPr>
-        <w:keepNext/>
-        <w:tabs>
-          <w:tab w:val="center" w:pos="4853"/>
-        </w:tabs>
-        <w:rPr>
-          <w:sz w:val="18"/>
-          <w:szCs w:val="18"/>
-        </w:rPr>
-      </w:pPr>
-      <w:r>
-        <w:rPr>
-          <w:sz w:val="18"/>
-          <w:szCs w:val="18"/>
-        </w:rPr>
-        <w:t xml:space="preserve">Figure </w:t>
-      </w:r>
-      <w:r>
-        <w:rPr>
-          <w:sz w:val="18"/>
-          <w:szCs w:val="18"/>
-        </w:rPr>
-        <w:fldChar w:fldCharType="begin"/>
-      </w:r>
-      <w:r>
-        <w:rPr>
-          <w:sz w:val="18"/>
-          <w:szCs w:val="18"/>
-        </w:rPr>
-        <w:instrText xml:space="preserve"> SEQ Figure \* ARABIC </w:instrText>
-      </w:r>
-      <w:r>
-        <w:rPr>
-          <w:sz w:val="18"/>
-          <w:szCs w:val="18"/>
-        </w:rPr>
-        <w:fldChar w:fldCharType="separate"/>
-      </w:r>
-      <w:r>
-        <w:rPr>
-          <w:noProof/>
-          <w:sz w:val="18"/>
-          <w:szCs w:val="18"/>
-        </w:rPr>
-        <w:t>5</w:t>
-      </w:r>
-      <w:r>
-        <w:rPr>
-          <w:sz w:val="18"/>
-          <w:szCs w:val="18"/>
-        </w:rPr>
-        <w:fldChar w:fldCharType="end"/>
-      </w:r>
-      <w:r>
-        <w:rPr>
-          <w:sz w:val="18"/>
-          <w:szCs w:val="18"/>
-        </w:rPr>
-        <w:t>: RMS Z error, multimodal stereo rig, synthetic images, surface with discontinuities.</w:t>
-      </w:r>
-    </w:p>
-    <w:p>
-      <w:pPr>
-        <w:keepNext/>
-      </w:pPr>
-    </w:p>
-    <w:p>
-      <w:pPr>
-        <w:keepNext/>
-        <w:jc w:val="center"/>
-        <w:rPr>
-          <w:b/>
-          <w:sz w:val="18"/>
-          <w:szCs w:val="18"/>
-        </w:rPr>
-      </w:pPr>
-      <w:r>
-        <w:rPr>
-          <w:noProof/>
-        </w:rPr>
-        <w:drawing>
-          <wp:inline distT="0" distB="0" distL="0" distR="0">
-            <wp:extent cx="3556000" cy="2667000"/>
-            <wp:effectExtent l="19050" t="0" r="6350" b="0"/>
-            <wp:docPr id="17" name="Picture 1"/>
-            <wp:cNvGraphicFramePr>
-              <a:graphicFrameLocks xmlns:a="http://schemas.openxmlformats.org/drawingml/2006/main" noChangeAspect="1"/>
-            </wp:cNvGraphicFramePr>
-            <a:graphic xmlns:a="http://schemas.openxmlformats.org/drawingml/2006/main">
-              <a:graphicData uri="http://schemas.openxmlformats.org/drawingml/2006/picture">
-                <pic:pic xmlns:pic="http://schemas.openxmlformats.org/drawingml/2006/picture">
-                  <pic:nvPicPr>
-                    <pic:cNvPr id="0" name="Picture 1"/>
-                    <pic:cNvPicPr>
-                      <a:picLocks noChangeAspect="1" noChangeArrowheads="1"/>
-                    </pic:cNvPicPr>
-                  </pic:nvPicPr>
-                  <pic:blipFill>
-                    <a:blip r:embed="rId13" cstate="print"/>
-                    <a:stretch>
-                      <a:fillRect/>
-                    </a:stretch>
-                  </pic:blipFill>
-                  <pic:spPr bwMode="auto">
-                    <a:xfrm>
-                      <a:off x="0" y="0"/>
-                      <a:ext cx="3556000" cy="2667000"/>
-                    </a:xfrm>
-                    <a:prstGeom prst="rect">
-                      <a:avLst/>
-                    </a:prstGeom>
-                    <a:noFill/>
-                    <a:ln>
-                      <a:noFill/>
-                    </a:ln>
-                  </pic:spPr>
-                </pic:pic>
-              </a:graphicData>
-            </a:graphic>
-          </wp:inline>
-        </w:drawing>
-      </w:r>
-    </w:p>
-    <w:p>
-      <w:pPr>
-        <w:keepNext/>
-        <w:rPr>
-          <w:sz w:val="18"/>
-          <w:szCs w:val="18"/>
-        </w:rPr>
-      </w:pPr>
-      <w:r>
-        <w:rPr>
-          <w:sz w:val="18"/>
-          <w:szCs w:val="18"/>
-        </w:rPr>
-        <w:t xml:space="preserve">Figure </w:t>
-      </w:r>
-      <w:r>
-        <w:rPr>
-          <w:sz w:val="18"/>
-          <w:szCs w:val="18"/>
-        </w:rPr>
-        <w:fldChar w:fldCharType="begin"/>
-      </w:r>
-      <w:r>
-        <w:rPr>
-          <w:sz w:val="18"/>
-          <w:szCs w:val="18"/>
-        </w:rPr>
-        <w:instrText xml:space="preserve"> SEQ Figure \* ARABIC </w:instrText>
-      </w:r>
-      <w:r>
-        <w:rPr>
-          <w:sz w:val="18"/>
-          <w:szCs w:val="18"/>
-        </w:rPr>
-        <w:fldChar w:fldCharType="separate"/>
-      </w:r>
-      <w:r>
-        <w:rPr>
-          <w:noProof/>
-          <w:sz w:val="18"/>
-          <w:szCs w:val="18"/>
-        </w:rPr>
-        <w:t>6</w:t>
-      </w:r>
-      <w:r>
-        <w:rPr>
-          <w:sz w:val="18"/>
-          <w:szCs w:val="18"/>
-        </w:rPr>
-        <w:fldChar w:fldCharType="end"/>
-      </w:r>
-      <w:r>
-        <w:rPr>
-          <w:sz w:val="18"/>
-          <w:szCs w:val="18"/>
-        </w:rPr>
-        <w:t>: RMS disparity error, multimodal stereo rig, synthetic images, surface with discontinuities.</w:t>
-      </w:r>
-    </w:p>
-    <w:p/>
-    <w:p>
-      <w:pPr>
-        <w:pStyle w:val="Heading2"/>
-      </w:pPr>
-      <w:r>
-        <w:t>R</w:t>
-      </w:r>
-      <w:r>
-        <w:t>eal flow f</w:t>
-      </w:r>
-      <w:r>
-        <w:t>ields</w:t>
-      </w:r>
-      <w:r>
-        <w:t xml:space="preserve"> from real images</w:t>
-      </w:r>
-    </w:p>
-    <w:p>
-      <w:pPr>
-        <w:pStyle w:val="Normalparagrah"/>
-        <w:ind w:firstLine="0"/>
-      </w:pPr>
-      <w:r>
-        <w:t>Our multimodal stereo camera rig consists of one camera with an RGB sensor and a second camera with an IR sensor.  The camera rig was mounted on a precision XY table and the camera rig was translated a known distance between frames.  Accuracy was determined by comparing the estimated camera rig displacement to the known camera rig displacement and converting to disparity.</w:t>
-      </w:r>
-    </w:p>
-    <w:p>
-      <w:pPr>
-        <w:pStyle w:val="Normalparagrah"/>
-        <w:ind w:firstLine="0"/>
-      </w:pPr>
-    </w:p>
-    <w:p>
-      <w:pPr>
-        <w:pStyle w:val="Normalparagrah"/>
-        <w:ind w:firstLine="0"/>
-      </w:pPr>
-      <w:r>
-        <w:t>For the multimodal stereo camera, our scene is shown in Figure 7.  There are small occlusions between the geometric shapes.  Velocity in the XY plane was varied between 0.15 m/s  and 0.3 m/s, which when scaled to match our synthetic images would be about 4 m/s.  The cameras in the stereo rig had 5.3 micron (IR) and 6 micron (RGB) square pixels and 7.0 mm (IR) and 7.7 mm (RGB) focal lengths.  The images were corrected for the difference in pixel size and focal length.  The baseline b = 75 mm.  Gamma ranged from 0.2 to 0.5 and alpha was set at 0.01</w:t>
-      </w:r>
-      <w:r>
-        <w:t>.</w:t>
-      </w:r>
-      <w:r>
-        <w:t xml:space="preserve">  To compute optical flow, we used the large scale optical flow algorithm from </w:t>
-      </w:r>
-      <w:proofErr w:type="spellStart"/>
-      <w:r>
-        <w:t>Brox</w:t>
-      </w:r>
-      <w:proofErr w:type="spellEnd"/>
-      <w:r>
-        <w:t xml:space="preserve"> and </w:t>
-      </w:r>
-      <w:proofErr w:type="spellStart"/>
-      <w:r>
-        <w:t>Malik</w:t>
-      </w:r>
-      <w:proofErr w:type="spellEnd"/>
-      <w:r>
-        <w:t xml:space="preserve"> </w:t>
-      </w:r>
-      <w:r>
-        <w:fldChar w:fldCharType="begin"/>
-      </w:r>
-      <w:r>
-        <w:instrText xml:space="preserve"> ADDIN EN.CITE &lt;EndNote&gt;&lt;Cite&gt;&lt;Author&gt;Brox&lt;/Author&gt;&lt;Year&gt;2010&lt;/Year&gt;&lt;RecNum&gt;1&lt;/RecNum&gt;&lt;DisplayText&gt;[1]&lt;/DisplayText&gt;&lt;record&gt;&lt;rec-number&gt;1&lt;/rec-number&gt;&lt;foreign-keys&gt;&lt;key app="EN" db-id="adawp0ewfdwt06eewv75ddwxa9vs0vttxwdz" timestamp="1407774506"&gt;1&lt;/key&gt;&lt;key app="ENWeb" db-id=""&gt;0&lt;/key&gt;&lt;/foreign-keys&gt;&lt;ref-type name="Journal Article"&gt;17&lt;/ref-type&gt;&lt;contributors&gt;&lt;authors&gt;&lt;author&gt;Brox, T. &lt;/author&gt;&lt;author&gt;Malik, J.&lt;/author&gt;&lt;/authors&gt;&lt;/contributors&gt;&lt;titles&gt;&lt;title&gt;Large Displacement Optical Flow Desriptor Matching in Variational Motion Estimation&lt;/title&gt;&lt;secondary-title&gt;IEEE Transactions on Pattern Analysis and Machine Intelligence&lt;/secondary-title&gt;&lt;/titles&gt;&lt;periodical&gt;&lt;full-title&gt;IEEE Transactions on Pattern Analysis and Machine Intelligence&lt;/full-title&gt;&lt;/periodical&gt;&lt;dates&gt;&lt;year&gt;2010&lt;/year&gt;&lt;/dates&gt;&lt;urls&gt;&lt;/urls&gt;&lt;/record&gt;&lt;/Cite&gt;&lt;/EndNote&gt;</w:instrText>
-      </w:r>
-      <w:r>
-        <w:fldChar w:fldCharType="separate"/>
-      </w:r>
-      <w:r>
-        <w:rPr>
-          <w:noProof/>
-        </w:rPr>
-        <w:t>[1]</w:t>
-      </w:r>
-      <w:r>
-        <w:fldChar w:fldCharType="end"/>
-      </w:r>
-      <w:r>
-        <w:t>.</w:t>
-      </w:r>
-    </w:p>
-    <w:p>
-      <w:pPr>
-        <w:pStyle w:val="Normalparagrah"/>
-        <w:ind w:firstLine="0"/>
-      </w:pPr>
-    </w:p>
-    <w:p>
-      <w:pPr>
-        <w:pStyle w:val="Normalparagrah"/>
-      </w:pPr>
-    </w:p>
-    <w:p>
-      <w:pPr>
-        <w:pStyle w:val="Caption"/>
-        <w:jc w:val="center"/>
-        <w:rPr>
-          <w:b w:val="0"/>
-          <w:sz w:val="18"/>
-          <w:szCs w:val="18"/>
-        </w:rPr>
-      </w:pPr>
-      <w:r>
-        <w:rPr>
-          <w:noProof/>
-        </w:rPr>
-        <w:drawing>
-          <wp:inline distT="0" distB="0" distL="0" distR="0">
-            <wp:extent cx="4064000" cy="3048000"/>
-            <wp:effectExtent l="19050" t="0" r="0" b="0"/>
-            <wp:docPr id="8" name="Picture 4"/>
-            <wp:cNvGraphicFramePr>
-              <a:graphicFrameLocks xmlns:a="http://schemas.openxmlformats.org/drawingml/2006/main" noChangeAspect="1"/>
-            </wp:cNvGraphicFramePr>
-            <a:graphic xmlns:a="http://schemas.openxmlformats.org/drawingml/2006/main">
-              <a:graphicData uri="http://schemas.openxmlformats.org/drawingml/2006/picture">
-                <pic:pic xmlns:pic="http://schemas.openxmlformats.org/drawingml/2006/picture">
-                  <pic:nvPicPr>
-                    <pic:cNvPr id="0" name="Picture 4"/>
-                    <pic:cNvPicPr>
-                      <a:picLocks noChangeAspect="1" noChangeArrowheads="1"/>
-                    </pic:cNvPicPr>
-                  </pic:nvPicPr>
-                  <pic:blipFill>
-                    <a:blip r:embed="rId14" cstate="print"/>
-                    <a:stretch>
-                      <a:fillRect/>
-                    </a:stretch>
-                  </pic:blipFill>
-                  <pic:spPr bwMode="auto">
-                    <a:xfrm>
-                      <a:off x="0" y="0"/>
-                      <a:ext cx="4064000" cy="3048000"/>
-                    </a:xfrm>
-                    <a:prstGeom prst="rect">
-                      <a:avLst/>
-                    </a:prstGeom>
-                    <a:noFill/>
-                    <a:ln>
-                      <a:noFill/>
-                    </a:ln>
-                  </pic:spPr>
-                </pic:pic>
-              </a:graphicData>
-            </a:graphic>
-          </wp:inline>
-        </w:drawing>
-      </w:r>
-      <w:r>
-        <w:rPr>
-          <w:b w:val="0"/>
-          <w:sz w:val="18"/>
-          <w:szCs w:val="18"/>
-        </w:rPr>
-        <w:t xml:space="preserve"> </w:t>
-      </w:r>
-    </w:p>
-    <w:p>
-      <w:pPr>
-        <w:pStyle w:val="Caption"/>
-        <w:rPr>
-          <w:b w:val="0"/>
-          <w:sz w:val="18"/>
-          <w:szCs w:val="18"/>
-        </w:rPr>
-      </w:pPr>
-      <w:r>
-        <w:rPr>
-          <w:b w:val="0"/>
-          <w:sz w:val="18"/>
-          <w:szCs w:val="18"/>
-        </w:rPr>
-        <w:t xml:space="preserve">Figure </w:t>
-      </w:r>
-      <w:r>
-        <w:rPr>
-          <w:b w:val="0"/>
-          <w:sz w:val="18"/>
-          <w:szCs w:val="18"/>
-        </w:rPr>
-        <w:fldChar w:fldCharType="begin"/>
-      </w:r>
-      <w:r>
-        <w:rPr>
-          <w:b w:val="0"/>
-          <w:sz w:val="18"/>
-          <w:szCs w:val="18"/>
-        </w:rPr>
-        <w:instrText xml:space="preserve"> SEQ Figure \* ARABIC </w:instrText>
-      </w:r>
-      <w:r>
-        <w:rPr>
-          <w:b w:val="0"/>
-          <w:sz w:val="18"/>
-          <w:szCs w:val="18"/>
-        </w:rPr>
-        <w:fldChar w:fldCharType="separate"/>
-      </w:r>
-      <w:r>
-        <w:rPr>
-          <w:b w:val="0"/>
-          <w:noProof/>
-          <w:sz w:val="18"/>
-          <w:szCs w:val="18"/>
-        </w:rPr>
-        <w:t>7</w:t>
-      </w:r>
-      <w:r>
-        <w:rPr>
-          <w:b w:val="0"/>
-          <w:sz w:val="18"/>
-          <w:szCs w:val="18"/>
-        </w:rPr>
-        <w:fldChar w:fldCharType="end"/>
-      </w:r>
-      <w:r>
-        <w:rPr>
-          <w:b w:val="0"/>
-          <w:sz w:val="18"/>
-          <w:szCs w:val="18"/>
-        </w:rPr>
-        <w:t>: Multimodal stereo rig scene.</w:t>
-      </w:r>
-    </w:p>
-    <w:p/>
-    <w:p>
-      <w:pPr>
-        <w:pStyle w:val="Normalparagrah"/>
-        <w:ind w:firstLine="0"/>
-      </w:pPr>
-      <w:r>
-        <w:t>Figure 8 shows the disparity errors and Figure 9 show a 3D rendering reconstructed from the optical flow fields.  At higher velocities the RMS disparity errors ranged from under 3 pixels to slightly over 8 pixels.  As the velocity drops the disparity error increases.  We believe this is due to the errors in optical flow being higher as a percent of the flow for flow fields with smaller magnitudes.   The results at higher lateral velocities compare very favorably to existing multimodal camera registration techniques.</w:t>
-      </w:r>
-    </w:p>
-    <w:p/>
-    <w:p>
-      <w:pPr>
-        <w:pStyle w:val="Normalparagrah"/>
-        <w:keepNext/>
-      </w:pPr>
-    </w:p>
-    <w:p>
-      <w:pPr>
-        <w:pStyle w:val="Normalparagrah"/>
-        <w:keepNext/>
-        <w:jc w:val="center"/>
-      </w:pPr>
-      <w:r>
-        <w:rPr>
-          <w:noProof/>
-        </w:rPr>
-        <w:drawing>
-          <wp:inline distT="0" distB="0" distL="0" distR="0">
-            <wp:extent cx="3556000" cy="2667000"/>
-            <wp:effectExtent l="19050" t="0" r="6350" b="0"/>
-            <wp:docPr id="20" name="Picture 1"/>
-            <wp:cNvGraphicFramePr>
-              <a:graphicFrameLocks xmlns:a="http://schemas.openxmlformats.org/drawingml/2006/main" noChangeAspect="1"/>
-            </wp:cNvGraphicFramePr>
-            <a:graphic xmlns:a="http://schemas.openxmlformats.org/drawingml/2006/main">
-              <a:graphicData uri="http://schemas.openxmlformats.org/drawingml/2006/picture">
-                <pic:pic xmlns:pic="http://schemas.openxmlformats.org/drawingml/2006/picture">
-                  <pic:nvPicPr>
-                    <pic:cNvPr id="0" name="Picture 1"/>
                     <pic:cNvPicPr>
                       <a:picLocks noChangeAspect="1" noChangeArrowheads="1"/>
                     </pic:cNvPicPr>
@@ -9020,7 +8539,7 @@
           <w:sz w:val="18"/>
           <w:szCs w:val="18"/>
         </w:rPr>
-        <w:t xml:space="preserve">Figure </w:t>
+        <w:t xml:space="preserve">     </w:t>
       </w:r>
       <w:r>
         <w:rPr>
@@ -9028,7 +8547,7 @@
           <w:sz w:val="18"/>
           <w:szCs w:val="18"/>
         </w:rPr>
-        <w:fldChar w:fldCharType="begin"/>
+        <w:t xml:space="preserve">Figure </w:t>
       </w:r>
       <w:r>
         <w:rPr>
@@ -9036,7 +8555,7 @@
           <w:sz w:val="18"/>
           <w:szCs w:val="18"/>
         </w:rPr>
-        <w:instrText xml:space="preserve"> SEQ Figure \* ARABIC </w:instrText>
+        <w:t>5</w:t>
       </w:r>
       <w:r>
         <w:rPr>
@@ -9044,16 +8563,7 @@
           <w:sz w:val="18"/>
           <w:szCs w:val="18"/>
         </w:rPr>
-        <w:fldChar w:fldCharType="separate"/>
-      </w:r>
-      <w:r>
-        <w:rPr>
-          <w:b w:val="0"/>
-          <w:noProof/>
-          <w:sz w:val="18"/>
-          <w:szCs w:val="18"/>
-        </w:rPr>
-        <w:t>8</w:t>
+        <w:t xml:space="preserve">. </w:t>
       </w:r>
       <w:r>
         <w:rPr>
@@ -9061,7 +8571,7 @@
           <w:sz w:val="18"/>
           <w:szCs w:val="18"/>
         </w:rPr>
-        <w:fldChar w:fldCharType="end"/>
+        <w:t xml:space="preserve">RMS disparity error, </w:t>
       </w:r>
       <w:r>
         <w:rPr>
@@ -9069,36 +8579,187 @@
           <w:sz w:val="18"/>
           <w:szCs w:val="18"/>
         </w:rPr>
-        <w:t>: Disparity errors, real images, multimodal stereo camera rig.</w:t>
+        <w:t>synthetic flow field, no occlusions.</w:t>
+      </w:r>
+    </w:p>
+    <w:p>
+      <w:pPr>
+        <w:pStyle w:val="Heading2"/>
+        <w:numPr>
+          <w:ilvl w:val="0"/>
+          <w:numId w:val="0"/>
+        </w:numPr>
+        <w:ind w:left="360"/>
+      </w:pPr>
+    </w:p>
+    <w:p>
+      <w:pPr>
+        <w:pStyle w:val="Heading2"/>
+      </w:pPr>
+      <w:r>
+        <w:t>R</w:t>
+      </w:r>
+      <w:r>
+        <w:t>eal flow f</w:t>
+      </w:r>
+      <w:r>
+        <w:t>ields</w:t>
+      </w:r>
+      <w:r>
+        <w:t xml:space="preserve"> from real images</w:t>
       </w:r>
     </w:p>
     <w:p>
       <w:pPr>
         <w:pStyle w:val="Normalparagrah"/>
-      </w:pPr>
+        <w:ind w:firstLine="0"/>
+      </w:pPr>
+      <w:r>
+        <w:t>Our multimodal stereo camera rig consists of one camera with an RGB sensor and a second camera with an IR sensor.  The camera rig was mounted on a precision XY table and the camera rig was translated a known distance between frames.  Accuracy was determined by comparing the estimated camera rig displacement to the known camera rig displacement and converting to disparity.</w:t>
+      </w:r>
+    </w:p>
+    <w:p>
+      <w:pPr>
+        <w:pStyle w:val="Normalparagrah"/>
+        <w:ind w:firstLine="0"/>
+      </w:pPr>
+    </w:p>
+    <w:p>
+      <w:pPr>
+        <w:pStyle w:val="Normalparagrah"/>
+        <w:ind w:firstLine="0"/>
+      </w:pPr>
+      <w:r>
+        <w:t>Our scene is shown in Figure 8</w:t>
+      </w:r>
+      <w:r>
+        <w:t>.  There are small occlusions between the geometric shapes.  Velocity in the XY plane was varied between 0.15 m/s  and 0.3 m/s, which when scaled to match our synthetic images would be about 4 m/s.  The cameras in the stereo rig had 5.3 micron (IR) and 6 micron (RGB) square pixels and 7.0 mm (IR) and 7.7 mm (RGB) focal lengths.  The images were corrected for the difference in pixel size and focal length.  The baseline b = 75 mm.  Gamma ranged from 0.2 to 0.5 and alpha was set at 0.01</w:t>
+      </w:r>
+      <w:r>
+        <w:t>.</w:t>
+      </w:r>
+      <w:r>
+        <w:t xml:space="preserve">  To compute optical flow, we used the large scale optical flow algorithm from </w:t>
+      </w:r>
+      <w:proofErr w:type="spellStart"/>
+      <w:r>
+        <w:t>Brox</w:t>
+      </w:r>
+      <w:proofErr w:type="spellEnd"/>
+      <w:r>
+        <w:t xml:space="preserve"> and </w:t>
+      </w:r>
+      <w:proofErr w:type="spellStart"/>
+      <w:r>
+        <w:t>Malik</w:t>
+      </w:r>
+      <w:proofErr w:type="spellEnd"/>
+      <w:r>
+        <w:t xml:space="preserve"> </w:t>
+      </w:r>
+      <w:r>
+        <w:fldChar w:fldCharType="begin"/>
+      </w:r>
+      <w:r>
+        <w:instrText xml:space="preserve"> ADDIN EN.CITE &lt;EndNote&gt;&lt;Cite&gt;&lt;Author&gt;Brox&lt;/Author&gt;&lt;Year&gt;2010&lt;/Year&gt;&lt;RecNum&gt;1&lt;/RecNum&gt;&lt;DisplayText&gt;[1]&lt;/DisplayText&gt;&lt;record&gt;&lt;rec-number&gt;1&lt;/rec-number&gt;&lt;foreign-keys&gt;&lt;key app="EN" db-id="adawp0ewfdwt06eewv75ddwxa9vs0vttxwdz" timestamp="1407774506"&gt;1&lt;/key&gt;&lt;key app="ENWeb" db-id=""&gt;0&lt;/key&gt;&lt;/foreign-keys&gt;&lt;ref-type name="Journal Article"&gt;17&lt;/ref-type&gt;&lt;contributors&gt;&lt;authors&gt;&lt;author&gt;Brox, T. &lt;/author&gt;&lt;author&gt;Malik, J.&lt;/author&gt;&lt;/authors&gt;&lt;/contributors&gt;&lt;titles&gt;&lt;title&gt;Large Displacement Optical Flow Desriptor Matching in Variational Motion Estimation&lt;/title&gt;&lt;secondary-title&gt;IEEE Transactions on Pattern Analysis and Machine Intelligence&lt;/secondary-title&gt;&lt;/titles&gt;&lt;periodical&gt;&lt;full-title&gt;IEEE Transactions on Pattern Analysis and Machine Intelligence&lt;/full-title&gt;&lt;/periodical&gt;&lt;dates&gt;&lt;year&gt;2010&lt;/year&gt;&lt;/dates&gt;&lt;urls&gt;&lt;/urls&gt;&lt;/record&gt;&lt;/Cite&gt;&lt;/EndNote&gt;</w:instrText>
+      </w:r>
+      <w:r>
+        <w:fldChar w:fldCharType="separate"/>
+      </w:r>
+      <w:r>
+        <w:rPr>
+          <w:noProof/>
+        </w:rPr>
+        <w:t>[1]</w:t>
+      </w:r>
+      <w:r>
+        <w:fldChar w:fldCharType="end"/>
+      </w:r>
+      <w:r>
+        <w:t>.</w:t>
+      </w:r>
     </w:p>
     <w:p/>
     <w:p>
       <w:pPr>
         <w:pStyle w:val="Normalparagrah"/>
-      </w:pPr>
+        <w:ind w:firstLine="0"/>
+      </w:pPr>
+      <w:r>
+        <w:t>Figure 9 shows the disparity errors.  At higher velocities the RMS disparity errors ranged from under 3 pixels to slightly over 8 pixels.  As the velocity drops the disparity error increases.  We believe this is due to the errors in optical flow being higher as a percent of the flow for flow fields with smaller magnitudes.   The results at higher lateral velocities compare very favorably to existing multimodal camera registration techniques.</w:t>
+      </w:r>
+    </w:p>
+    <w:p>
+      <w:pPr>
+        <w:pStyle w:val="Heading1"/>
+      </w:pPr>
+      <w:r>
+        <w:t>Conclusions</w:t>
+      </w:r>
     </w:p>
     <w:p>
       <w:pPr>
         <w:pStyle w:val="Normalparagrah"/>
+        <w:ind w:firstLine="0"/>
+      </w:pPr>
+      <w:r>
+        <w:t>Our results provide evidence that it's possible to find image correspondence using the optical flow fields provided that there is sufficient motion between the camera and the scene and that the scene has sufficient texture to produce optical flow.  One advantage of our method is that images that don't have common pixel intensities or features can be aligned.  This permits the estimation of dense disparity maps which can be converted into dense depth maps for 3D reconstruction and the relative velocity estimation between the scene and the camera rig.</w:t>
+      </w:r>
+    </w:p>
+    <w:p>
+      <w:pPr>
+        <w:pStyle w:val="Normalparagrah"/>
+        <w:ind w:firstLine="0"/>
+      </w:pPr>
+    </w:p>
+    <w:p>
+      <w:pPr>
+        <w:pStyle w:val="Normalparagrah"/>
+        <w:ind w:firstLine="0"/>
+      </w:pPr>
+      <w:r>
+        <w:t xml:space="preserve">Our technique appears to be robust to flow fields that are not a good representation of the motion field as long as the flow fields in the two cameras reflect the same errors (e.g. the aperture problem and variation in illumination).  This suggests that the intra-camera images might be used as an additional term in the optical flow computation (e.g. intra-camera image smoothing) to improve both the optical flow computation and the results intra-camera image alignment. </w:t>
+      </w:r>
+    </w:p>
+    <w:p>
+      <w:pPr>
+        <w:pStyle w:val="Normalparagrah"/>
+        <w:ind w:firstLine="0"/>
+      </w:pPr>
+      <w:r>
+        <w:t xml:space="preserve">Our results suggest that our technique could produce good results on moving multimodal camera rig (scanning security camera or vehicle mounted camera) where an initialization procedure can be performed with only translation parallel to </w:t>
+      </w:r>
+      <w:r>
+        <w:lastRenderedPageBreak/>
+        <w:t>the image plane.  Two areas where additional work is required are: 1) Initialization with 3D motion and 2) using a discontinuity preserving smoothing term.</w:t>
+      </w:r>
+    </w:p>
+    <w:p>
+      <w:pPr>
+        <w:pStyle w:val="Normalparagrah"/>
+        <w:ind w:firstLine="0"/>
+      </w:pPr>
+    </w:p>
+    <w:p/>
+    <w:p>
+      <w:pPr>
         <w:keepNext/>
-        <w:jc w:val="center"/>
-      </w:pPr>
+        <w:tabs>
+          <w:tab w:val="center" w:pos="4853"/>
+        </w:tabs>
+      </w:pPr>
+      <w:r>
+        <w:tab/>
+      </w:r>
       <w:r>
         <w:rPr>
           <w:noProof/>
         </w:rPr>
-        <w:lastRenderedPageBreak/>
         <w:drawing>
           <wp:inline distT="0" distB="0" distL="0" distR="0">
-            <wp:extent cx="2453489" cy="2765834"/>
-            <wp:effectExtent l="0" t="0" r="3961" b="0"/>
-            <wp:docPr id="14" name="Picture 0" descr="snapshot00.png"/>
+            <wp:extent cx="3556000" cy="2667000"/>
+            <wp:effectExtent l="19050" t="0" r="6350" b="0"/>
+            <wp:docPr id="11" name="Picture 271"/>
             <wp:cNvGraphicFramePr>
               <a:graphicFrameLocks xmlns:a="http://schemas.openxmlformats.org/drawingml/2006/main" noChangeAspect="1"/>
             </wp:cNvGraphicFramePr>
@@ -9106,20 +8767,21 @@
               <a:graphicData uri="http://schemas.openxmlformats.org/drawingml/2006/picture">
                 <pic:pic xmlns:pic="http://schemas.openxmlformats.org/drawingml/2006/picture">
                   <pic:nvPicPr>
-                    <pic:cNvPr id="0" name="snapshot00.png"/>
-                    <pic:cNvPicPr/>
+                    <pic:cNvPr id="0" name="Picture 271"/>
+                    <pic:cNvPicPr>
+                      <a:picLocks noChangeAspect="1" noChangeArrowheads="1"/>
+                    </pic:cNvPicPr>
                   </pic:nvPicPr>
                   <pic:blipFill>
                     <a:blip r:embed="rId16" cstate="print"/>
-                    <a:srcRect l="20792" r="34488"/>
                     <a:stretch>
                       <a:fillRect/>
                     </a:stretch>
                   </pic:blipFill>
-                  <pic:spPr>
+                  <pic:spPr bwMode="auto">
                     <a:xfrm>
                       <a:off x="0" y="0"/>
-                      <a:ext cx="2453489" cy="2765834"/>
+                      <a:ext cx="3556000" cy="2667000"/>
                     </a:xfrm>
                     <a:prstGeom prst="rect">
                       <a:avLst/>
@@ -9138,8 +8800,183 @@
     </w:p>
     <w:p>
       <w:pPr>
+        <w:keepNext/>
+        <w:tabs>
+          <w:tab w:val="center" w:pos="4853"/>
+        </w:tabs>
+        <w:rPr>
+          <w:sz w:val="18"/>
+          <w:szCs w:val="18"/>
+        </w:rPr>
+      </w:pPr>
+      <w:r>
+        <w:rPr>
+          <w:sz w:val="18"/>
+          <w:szCs w:val="18"/>
+        </w:rPr>
+        <w:t xml:space="preserve">     </w:t>
+      </w:r>
+      <w:r>
+        <w:rPr>
+          <w:sz w:val="18"/>
+          <w:szCs w:val="18"/>
+        </w:rPr>
+        <w:t xml:space="preserve">Figure </w:t>
+      </w:r>
+      <w:r>
+        <w:rPr>
+          <w:sz w:val="18"/>
+          <w:szCs w:val="18"/>
+        </w:rPr>
+        <w:t>6.</w:t>
+      </w:r>
+      <w:r>
+        <w:rPr>
+          <w:sz w:val="18"/>
+          <w:szCs w:val="18"/>
+        </w:rPr>
+        <w:t xml:space="preserve"> RMS Z error, multimodal stereo rig, synthetic images, surface with discontinuities.</w:t>
+      </w:r>
+    </w:p>
+    <w:p>
+      <w:pPr>
+        <w:keepNext/>
+        <w:tabs>
+          <w:tab w:val="center" w:pos="4853"/>
+        </w:tabs>
+        <w:rPr>
+          <w:sz w:val="18"/>
+          <w:szCs w:val="18"/>
+        </w:rPr>
+      </w:pPr>
+    </w:p>
+    <w:p>
+      <w:pPr>
+        <w:keepNext/>
+        <w:tabs>
+          <w:tab w:val="center" w:pos="4853"/>
+        </w:tabs>
+        <w:rPr>
+          <w:sz w:val="18"/>
+          <w:szCs w:val="18"/>
+        </w:rPr>
+      </w:pPr>
+    </w:p>
+    <w:p>
+      <w:pPr>
+        <w:keepNext/>
+      </w:pPr>
+    </w:p>
+    <w:p>
+      <w:pPr>
+        <w:keepNext/>
+        <w:jc w:val="center"/>
+        <w:rPr>
+          <w:b/>
+          <w:sz w:val="18"/>
+          <w:szCs w:val="18"/>
+        </w:rPr>
+      </w:pPr>
+      <w:r>
+        <w:rPr>
+          <w:noProof/>
+        </w:rPr>
+        <w:drawing>
+          <wp:inline distT="0" distB="0" distL="0" distR="0">
+            <wp:extent cx="3556000" cy="2667000"/>
+            <wp:effectExtent l="19050" t="0" r="6350" b="0"/>
+            <wp:docPr id="17" name="Picture 1"/>
+            <wp:cNvGraphicFramePr>
+              <a:graphicFrameLocks xmlns:a="http://schemas.openxmlformats.org/drawingml/2006/main" noChangeAspect="1"/>
+            </wp:cNvGraphicFramePr>
+            <a:graphic xmlns:a="http://schemas.openxmlformats.org/drawingml/2006/main">
+              <a:graphicData uri="http://schemas.openxmlformats.org/drawingml/2006/picture">
+                <pic:pic xmlns:pic="http://schemas.openxmlformats.org/drawingml/2006/picture">
+                  <pic:nvPicPr>
+                    <pic:cNvPr id="0" name="Picture 1"/>
+                    <pic:cNvPicPr>
+                      <a:picLocks noChangeAspect="1" noChangeArrowheads="1"/>
+                    </pic:cNvPicPr>
+                  </pic:nvPicPr>
+                  <pic:blipFill>
+                    <a:blip r:embed="rId17" cstate="print"/>
+                    <a:stretch>
+                      <a:fillRect/>
+                    </a:stretch>
+                  </pic:blipFill>
+                  <pic:spPr bwMode="auto">
+                    <a:xfrm>
+                      <a:off x="0" y="0"/>
+                      <a:ext cx="3556000" cy="2667000"/>
+                    </a:xfrm>
+                    <a:prstGeom prst="rect">
+                      <a:avLst/>
+                    </a:prstGeom>
+                    <a:noFill/>
+                    <a:ln>
+                      <a:noFill/>
+                    </a:ln>
+                  </pic:spPr>
+                </pic:pic>
+              </a:graphicData>
+            </a:graphic>
+          </wp:inline>
+        </w:drawing>
+      </w:r>
+    </w:p>
+    <w:p>
+      <w:pPr>
+        <w:keepNext/>
+        <w:rPr>
+          <w:sz w:val="18"/>
+          <w:szCs w:val="18"/>
+        </w:rPr>
+      </w:pPr>
+      <w:r>
+        <w:rPr>
+          <w:sz w:val="18"/>
+          <w:szCs w:val="18"/>
+        </w:rPr>
+        <w:t xml:space="preserve">     </w:t>
+      </w:r>
+      <w:r>
+        <w:rPr>
+          <w:sz w:val="18"/>
+          <w:szCs w:val="18"/>
+        </w:rPr>
+        <w:t xml:space="preserve">Figure </w:t>
+      </w:r>
+      <w:r>
+        <w:rPr>
+          <w:sz w:val="18"/>
+          <w:szCs w:val="18"/>
+        </w:rPr>
+        <w:t>7.</w:t>
+      </w:r>
+      <w:r>
+        <w:rPr>
+          <w:sz w:val="18"/>
+          <w:szCs w:val="18"/>
+        </w:rPr>
+        <w:t xml:space="preserve"> RMS disparity error, multimodal stereo rig, synthetic images, surface with discontinuities.</w:t>
+      </w:r>
+    </w:p>
+    <w:p/>
+    <w:p>
+      <w:pPr>
+        <w:pStyle w:val="Normalparagrah"/>
+        <w:ind w:firstLine="0"/>
+      </w:pPr>
+    </w:p>
+    <w:p>
+      <w:pPr>
+        <w:pStyle w:val="Normalparagrah"/>
+      </w:pPr>
+    </w:p>
+    <w:p>
+      <w:pPr>
         <w:pStyle w:val="Caption"/>
-        <w:jc w:val="both"/>
+        <w:jc w:val="center"/>
         <w:rPr>
           <w:b w:val="0"/>
           <w:sz w:val="18"/>
@@ -9148,27 +8985,76 @@
       </w:pPr>
       <w:r>
         <w:rPr>
+          <w:noProof/>
+        </w:rPr>
+        <w:lastRenderedPageBreak/>
+        <w:drawing>
+          <wp:inline distT="0" distB="0" distL="0" distR="0">
+            <wp:extent cx="4064000" cy="3048000"/>
+            <wp:effectExtent l="19050" t="0" r="0" b="0"/>
+            <wp:docPr id="8" name="Picture 4"/>
+            <wp:cNvGraphicFramePr>
+              <a:graphicFrameLocks xmlns:a="http://schemas.openxmlformats.org/drawingml/2006/main" noChangeAspect="1"/>
+            </wp:cNvGraphicFramePr>
+            <a:graphic xmlns:a="http://schemas.openxmlformats.org/drawingml/2006/main">
+              <a:graphicData uri="http://schemas.openxmlformats.org/drawingml/2006/picture">
+                <pic:pic xmlns:pic="http://schemas.openxmlformats.org/drawingml/2006/picture">
+                  <pic:nvPicPr>
+                    <pic:cNvPr id="0" name="Picture 4"/>
+                    <pic:cNvPicPr>
+                      <a:picLocks noChangeAspect="1" noChangeArrowheads="1"/>
+                    </pic:cNvPicPr>
+                  </pic:nvPicPr>
+                  <pic:blipFill>
+                    <a:blip r:embed="rId18" cstate="print"/>
+                    <a:stretch>
+                      <a:fillRect/>
+                    </a:stretch>
+                  </pic:blipFill>
+                  <pic:spPr bwMode="auto">
+                    <a:xfrm>
+                      <a:off x="0" y="0"/>
+                      <a:ext cx="4064000" cy="3048000"/>
+                    </a:xfrm>
+                    <a:prstGeom prst="rect">
+                      <a:avLst/>
+                    </a:prstGeom>
+                    <a:noFill/>
+                    <a:ln>
+                      <a:noFill/>
+                    </a:ln>
+                  </pic:spPr>
+                </pic:pic>
+              </a:graphicData>
+            </a:graphic>
+          </wp:inline>
+        </w:drawing>
+      </w:r>
+      <w:r>
+        <w:rPr>
           <w:b w:val="0"/>
           <w:sz w:val="18"/>
           <w:szCs w:val="18"/>
         </w:rPr>
-        <w:t xml:space="preserve">Figure </w:t>
-      </w:r>
-      <w:r>
+        <w:t xml:space="preserve"> </w:t>
+      </w:r>
+    </w:p>
+    <w:p>
+      <w:pPr>
+        <w:pStyle w:val="Caption"/>
         <w:rPr>
           <w:b w:val="0"/>
           <w:sz w:val="18"/>
           <w:szCs w:val="18"/>
         </w:rPr>
-        <w:fldChar w:fldCharType="begin"/>
-      </w:r>
+      </w:pPr>
       <w:r>
         <w:rPr>
           <w:b w:val="0"/>
           <w:sz w:val="18"/>
           <w:szCs w:val="18"/>
         </w:rPr>
-        <w:instrText xml:space="preserve"> SEQ Figure \* ARABIC </w:instrText>
+        <w:t xml:space="preserve">     </w:t>
       </w:r>
       <w:r>
         <w:rPr>
@@ -9176,16 +9062,7 @@
           <w:sz w:val="18"/>
           <w:szCs w:val="18"/>
         </w:rPr>
-        <w:fldChar w:fldCharType="separate"/>
-      </w:r>
-      <w:r>
-        <w:rPr>
-          <w:b w:val="0"/>
-          <w:noProof/>
-          <w:sz w:val="18"/>
-          <w:szCs w:val="18"/>
-        </w:rPr>
-        <w:t>9</w:t>
+        <w:t xml:space="preserve">Figure </w:t>
       </w:r>
       <w:r>
         <w:rPr>
@@ -9193,7 +9070,7 @@
           <w:sz w:val="18"/>
           <w:szCs w:val="18"/>
         </w:rPr>
-        <w:fldChar w:fldCharType="end"/>
+        <w:t>8.</w:t>
       </w:r>
       <w:r>
         <w:rPr>
@@ -9201,113 +9078,110 @@
           <w:sz w:val="18"/>
           <w:szCs w:val="18"/>
         </w:rPr>
-        <w:t>:</w:t>
-      </w:r>
-      <w:r>
+        <w:t xml:space="preserve"> Multimodal stereo rig scene.</w:t>
+      </w:r>
+    </w:p>
+    <w:p/>
+    <w:p/>
+    <w:p>
+      <w:pPr>
+        <w:pStyle w:val="Normalparagrah"/>
+        <w:keepNext/>
+      </w:pPr>
+    </w:p>
+    <w:p>
+      <w:pPr>
+        <w:pStyle w:val="Normalparagrah"/>
+        <w:keepNext/>
+        <w:jc w:val="center"/>
+      </w:pPr>
+      <w:r>
+        <w:rPr>
+          <w:noProof/>
+        </w:rPr>
+        <w:drawing>
+          <wp:inline distT="0" distB="0" distL="0" distR="0">
+            <wp:extent cx="3556000" cy="2667000"/>
+            <wp:effectExtent l="19050" t="0" r="6350" b="0"/>
+            <wp:docPr id="20" name="Picture 1"/>
+            <wp:cNvGraphicFramePr>
+              <a:graphicFrameLocks xmlns:a="http://schemas.openxmlformats.org/drawingml/2006/main" noChangeAspect="1"/>
+            </wp:cNvGraphicFramePr>
+            <a:graphic xmlns:a="http://schemas.openxmlformats.org/drawingml/2006/main">
+              <a:graphicData uri="http://schemas.openxmlformats.org/drawingml/2006/picture">
+                <pic:pic xmlns:pic="http://schemas.openxmlformats.org/drawingml/2006/picture">
+                  <pic:nvPicPr>
+                    <pic:cNvPr id="0" name="Picture 1"/>
+                    <pic:cNvPicPr>
+                      <a:picLocks noChangeAspect="1" noChangeArrowheads="1"/>
+                    </pic:cNvPicPr>
+                  </pic:nvPicPr>
+                  <pic:blipFill>
+                    <a:blip r:embed="rId19" cstate="print"/>
+                    <a:stretch>
+                      <a:fillRect/>
+                    </a:stretch>
+                  </pic:blipFill>
+                  <pic:spPr bwMode="auto">
+                    <a:xfrm>
+                      <a:off x="0" y="0"/>
+                      <a:ext cx="3556000" cy="2667000"/>
+                    </a:xfrm>
+                    <a:prstGeom prst="rect">
+                      <a:avLst/>
+                    </a:prstGeom>
+                    <a:noFill/>
+                    <a:ln>
+                      <a:noFill/>
+                    </a:ln>
+                  </pic:spPr>
+                </pic:pic>
+              </a:graphicData>
+            </a:graphic>
+          </wp:inline>
+        </w:drawing>
+      </w:r>
+    </w:p>
+    <w:p>
+      <w:pPr>
+        <w:pStyle w:val="Caption"/>
         <w:rPr>
           <w:b w:val="0"/>
           <w:sz w:val="18"/>
           <w:szCs w:val="18"/>
         </w:rPr>
-        <w:t xml:space="preserve"> 3D Rendering from Multimodal Stereo Rig</w:t>
-      </w:r>
+      </w:pPr>
       <w:r>
         <w:rPr>
           <w:b w:val="0"/>
           <w:sz w:val="18"/>
           <w:szCs w:val="18"/>
         </w:rPr>
-        <w:t>.</w:t>
-      </w:r>
-    </w:p>
-    <w:p/>
-    <w:p>
-      <w:pPr>
-        <w:pStyle w:val="Heading1"/>
-      </w:pPr>
-      <w:r>
-        <w:t>Conclusions</w:t>
-      </w:r>
-    </w:p>
-    <w:p>
-      <w:pPr>
-        <w:pStyle w:val="Normalparagrah"/>
-        <w:ind w:firstLine="0"/>
-      </w:pPr>
-      <w:r>
-        <w:t xml:space="preserve">Our results provide </w:t>
-      </w:r>
-      <w:r>
-        <w:t>evidence that it's possible to find image correspondence using the optical flow fields provided that there is sufficient motion between the camera and the scene and that the scene has sufficient texture to produce optical flow.  One advantage of our method is that images that don't have common pixel intensities or features can be aligned.  This permits the estimation of dense disparity maps which can be converted into dense depth maps for 3D reconstruction and the relative velocity estimation between the scene and the camera rig.</w:t>
-      </w:r>
-    </w:p>
-    <w:p>
-      <w:pPr>
-        <w:pStyle w:val="Normalparagrah"/>
-        <w:ind w:firstLine="0"/>
-      </w:pPr>
-    </w:p>
-    <w:p>
-      <w:pPr>
-        <w:pStyle w:val="Normalparagrah"/>
-        <w:ind w:firstLine="0"/>
-      </w:pPr>
-      <w:r>
-        <w:t xml:space="preserve">With sufficient motion between the cameras and the scene and a scene that produces sufficient optical flow, our technique produces image alignment for a multimodal camera rig which is comparable to feature and pixel intensity based methods that align pairs of visible light images. </w:t>
-      </w:r>
-    </w:p>
-    <w:p>
-      <w:pPr>
-        <w:pStyle w:val="Normalparagrah"/>
-        <w:ind w:firstLine="0"/>
-      </w:pPr>
-    </w:p>
-    <w:p>
-      <w:pPr>
-        <w:pStyle w:val="Normalparagrah"/>
-        <w:ind w:firstLine="0"/>
-      </w:pPr>
-      <w:r>
-        <w:t xml:space="preserve">Our technique appears to be robust to flow fields that are not a good representation of the motion field as long as the flow fields in the two cameras reflect the same errors (e.g. the aperture problem and variation in illumination).  This suggests that the intra-camera images might be used as an additional term in the optical flow computation (e.g. intra-camera image smoothing) to improve both the optical flow computation and the results intra-camera image alignment. </w:t>
-      </w:r>
-    </w:p>
-    <w:p>
-      <w:pPr>
-        <w:pStyle w:val="Normalparagrah"/>
-        <w:ind w:firstLine="0"/>
-      </w:pPr>
-      <w:r>
-        <w:t>Our results suggest that our technique could produce good results on moving multimodal camera rig (scanning security camera or vehicle mounted camera</w:t>
-      </w:r>
-      <w:r>
-        <w:t xml:space="preserve">) where an initialization procedure can be performed with only translation parallel to the image plane.  </w:t>
-      </w:r>
-      <w:r>
-        <w:t>Two areas</w:t>
-      </w:r>
-      <w:r>
-        <w:t xml:space="preserve"> where</w:t>
-      </w:r>
-      <w:r>
-        <w:t xml:space="preserve"> additional work </w:t>
-      </w:r>
-      <w:r>
-        <w:t xml:space="preserve">is required </w:t>
-      </w:r>
-      <w:r>
-        <w:t>are</w:t>
-      </w:r>
-      <w:r>
-        <w:t>:</w:t>
-      </w:r>
-      <w:r>
-        <w:t xml:space="preserve"> 1) Initialization with 3D motion and 2) </w:t>
-      </w:r>
-      <w:r>
-        <w:t xml:space="preserve">using </w:t>
-      </w:r>
-      <w:r>
-        <w:t>a discontinuity preserving smoothing term.</w:t>
+        <w:t xml:space="preserve">     </w:t>
+      </w:r>
+      <w:r>
+        <w:rPr>
+          <w:b w:val="0"/>
+          <w:sz w:val="18"/>
+          <w:szCs w:val="18"/>
+        </w:rPr>
+        <w:t xml:space="preserve">Figure </w:t>
+      </w:r>
+      <w:r>
+        <w:rPr>
+          <w:b w:val="0"/>
+          <w:sz w:val="18"/>
+          <w:szCs w:val="18"/>
+        </w:rPr>
+        <w:t>9.</w:t>
+      </w:r>
+      <w:r>
+        <w:rPr>
+          <w:b w:val="0"/>
+          <w:sz w:val="18"/>
+          <w:szCs w:val="18"/>
+        </w:rPr>
+        <w:t xml:space="preserve"> Disparity errors, real images, multimodal stereo camera rig.</w:t>
       </w:r>
     </w:p>
     <w:p>
@@ -9421,6 +9295,7 @@
         <w:ind w:left="720" w:hanging="720"/>
       </w:pPr>
       <w:r>
+        <w:lastRenderedPageBreak/>
         <w:t>[4]</w:t>
       </w:r>
       <w:r>
@@ -9444,7 +9319,6 @@
         <w:ind w:left="720" w:hanging="720"/>
       </w:pPr>
       <w:r>
-        <w:lastRenderedPageBreak/>
         <w:t>[5]</w:t>
       </w:r>
       <w:r>
@@ -9788,8 +9662,8 @@
       </w:r>
     </w:p>
     <w:sectPr>
-      <w:headerReference w:type="default" r:id="rId17"/>
-      <w:footerReference w:type="first" r:id="rId18"/>
+      <w:headerReference w:type="default" r:id="rId20"/>
+      <w:footerReference w:type="first" r:id="rId21"/>
       <w:pgSz w:w="12240" w:h="15840" w:code="1"/>
       <w:pgMar w:top="1440" w:right="1260" w:bottom="1800" w:left="1260" w:header="0" w:footer="806" w:gutter="0"/>
       <w:paperSrc w:first="15" w:other="15"/>
@@ -12117,7 +11991,7 @@
 </file>
 
 <file path=customXml/itemProps1.xml><?xml version="1.0" encoding="utf-8"?>
-<ds:datastoreItem xmlns:ds="http://schemas.openxmlformats.org/officeDocument/2006/customXml" ds:itemID="{44C3967D-7D1E-4D2E-9397-B3A8374AB6C8}">
+<ds:datastoreItem xmlns:ds="http://schemas.openxmlformats.org/officeDocument/2006/customXml" ds:itemID="{9FDFDDD8-7894-4CC6-BEFE-7286FC323554}">
   <ds:schemaRefs>
     <ds:schemaRef ds:uri="http://schemas.openxmlformats.org/officeDocument/2006/bibliography"/>
   </ds:schemaRefs>

</xml_diff>